<commit_message>
Final update to Use Case diagrams
adding relationship to Acme Accounting Services
</commit_message>
<xml_diff>
--- a/Part1.docx
+++ b/Part1.docx
@@ -1,6 +1,6 @@
 
 <file path=word/document.xml><?xml version="1.0" encoding="utf-8"?>
-<w:document xmlns:ve="http://schemas.openxmlformats.org/markup-compatibility/2006" xmlns:o="urn:schemas-microsoft-com:office:office" xmlns:r="http://schemas.openxmlformats.org/officeDocument/2006/relationships" xmlns:m="http://schemas.openxmlformats.org/officeDocument/2006/math" xmlns:v="urn:schemas-microsoft-com:vml" xmlns:wp="http://schemas.openxmlformats.org/drawingml/2006/wordprocessingDrawing" xmlns:w10="urn:schemas-microsoft-com:office:word" xmlns:w="http://schemas.openxmlformats.org/wordprocessingml/2006/main" xmlns:wne="http://schemas.microsoft.com/office/word/2006/wordml">
+<w:document xmlns:wpc="http://schemas.microsoft.com/office/word/2010/wordprocessingCanvas" xmlns:mc="http://schemas.openxmlformats.org/markup-compatibility/2006" xmlns:o="urn:schemas-microsoft-com:office:office" xmlns:r="http://schemas.openxmlformats.org/officeDocument/2006/relationships" xmlns:m="http://schemas.openxmlformats.org/officeDocument/2006/math" xmlns:v="urn:schemas-microsoft-com:vml" xmlns:wp14="http://schemas.microsoft.com/office/word/2010/wordprocessingDrawing" xmlns:wp="http://schemas.openxmlformats.org/drawingml/2006/wordprocessingDrawing" xmlns:w10="urn:schemas-microsoft-com:office:word" xmlns:w="http://schemas.openxmlformats.org/wordprocessingml/2006/main" xmlns:w14="http://schemas.microsoft.com/office/word/2010/wordml" xmlns:w15="http://schemas.microsoft.com/office/word/2012/wordml" xmlns:wpg="http://schemas.microsoft.com/office/word/2010/wordprocessingGroup" xmlns:wpi="http://schemas.microsoft.com/office/word/2010/wordprocessingInk" xmlns:wne="http://schemas.microsoft.com/office/word/2006/wordml" xmlns:wps="http://schemas.microsoft.com/office/word/2010/wordprocessingShape" mc:Ignorable="w14 w15 wp14">
   <w:body>
     <w:p>
       <w:pPr>
@@ -758,41 +758,68 @@
     </w:p>
     <w:p>
       <w:pPr>
-        <w:pStyle w:val="ListParagraph"/>
-        <w:spacing w:line="240" w:lineRule="auto"/>
         <w:jc w:val="center"/>
         <w:rPr>
-          <w:b/>
-          <w:sz w:val="32"/>
-          <w:szCs w:val="32"/>
-          <w:u w:val="single"/>
-        </w:rPr>
-      </w:pPr>
-      <w:r>
-        <w:rPr>
-          <w:b/>
-          <w:sz w:val="32"/>
-          <w:szCs w:val="32"/>
-          <w:u w:val="single"/>
-        </w:rPr>
-        <w:lastRenderedPageBreak/>
-        <w:t>Use Case Diagram</w:t>
-      </w:r>
-    </w:p>
-    <w:p>
-      <w:pPr>
-        <w:pStyle w:val="ListParagraph"/>
-        <w:spacing w:line="240" w:lineRule="auto"/>
+          <w:sz w:val="28"/>
+          <w:szCs w:val="28"/>
+          <w:u w:val="single"/>
+        </w:rPr>
+      </w:pPr>
+    </w:p>
+    <w:p>
+      <w:pPr>
+        <w:jc w:val="center"/>
+        <w:rPr>
+          <w:sz w:val="28"/>
+          <w:szCs w:val="28"/>
+          <w:u w:val="single"/>
+        </w:rPr>
+      </w:pPr>
+      <w:r>
+        <w:rPr>
+          <w:sz w:val="28"/>
+          <w:szCs w:val="28"/>
+          <w:u w:val="single"/>
+        </w:rPr>
+        <w:t xml:space="preserve">Chocoholics Anonymous </w:t>
+      </w:r>
+      <w:r>
+        <w:rPr>
+          <w:sz w:val="28"/>
+          <w:szCs w:val="28"/>
+          <w:u w:val="single"/>
+        </w:rPr>
+        <w:t>Use Case Description</w:t>
+      </w:r>
+    </w:p>
+    <w:p>
+      <w:pPr>
+        <w:jc w:val="center"/>
+        <w:rPr>
+          <w:sz w:val="28"/>
+          <w:szCs w:val="28"/>
+        </w:rPr>
+      </w:pPr>
+    </w:p>
+    <w:p>
+      <w:pPr>
+        <w:jc w:val="center"/>
+        <w:rPr>
+          <w:sz w:val="28"/>
+          <w:szCs w:val="28"/>
+        </w:rPr>
       </w:pPr>
       <w:r>
         <w:rPr>
           <w:noProof/>
+          <w:sz w:val="28"/>
+          <w:szCs w:val="28"/>
         </w:rPr>
         <w:drawing>
-          <wp:inline distT="0" distB="0" distL="0" distR="0">
-            <wp:extent cx="6038850" cy="7567289"/>
-            <wp:effectExtent l="19050" t="0" r="0" b="0"/>
-            <wp:docPr id="2" name="Picture 1" descr="UseCaseDiagramProject1CSC470.png"/>
+          <wp:inline distT="0" distB="0" distL="0" distR="0" wp14:anchorId="28B5CB9C" wp14:editId="6150D9AA">
+            <wp:extent cx="6858000" cy="6858000"/>
+            <wp:effectExtent l="0" t="0" r="0" b="0"/>
+            <wp:docPr id="9" name="Picture 9"/>
             <wp:cNvGraphicFramePr>
               <a:graphicFrameLocks xmlns:a="http://schemas.openxmlformats.org/drawingml/2006/main" noChangeAspect="1"/>
             </wp:cNvGraphicFramePr>
@@ -800,11 +827,17 @@
               <a:graphicData uri="http://schemas.openxmlformats.org/drawingml/2006/picture">
                 <pic:pic xmlns:pic="http://schemas.openxmlformats.org/drawingml/2006/picture">
                   <pic:nvPicPr>
-                    <pic:cNvPr id="0" name="UseCaseDiagramProject1CSC470.png"/>
+                    <pic:cNvPr id="9" name="GeneralUseCase.png"/>
                     <pic:cNvPicPr/>
                   </pic:nvPicPr>
                   <pic:blipFill>
-                    <a:blip r:embed="rId5" cstate="print"/>
+                    <a:blip r:embed="rId5">
+                      <a:extLst>
+                        <a:ext uri="{28A0092B-C50C-407E-A947-70E740481C1C}">
+                          <a14:useLocalDpi xmlns:a14="http://schemas.microsoft.com/office/drawing/2010/main" val="0"/>
+                        </a:ext>
+                      </a:extLst>
+                    </a:blip>
                     <a:stretch>
                       <a:fillRect/>
                     </a:stretch>
@@ -812,7 +845,7 @@
                   <pic:spPr>
                     <a:xfrm>
                       <a:off x="0" y="0"/>
-                      <a:ext cx="6042909" cy="7572375"/>
+                      <a:ext cx="6858000" cy="6858000"/>
                     </a:xfrm>
                     <a:prstGeom prst="rect">
                       <a:avLst/>
@@ -828,23 +861,1964 @@
     <w:p>
       <w:pPr>
         <w:jc w:val="center"/>
+        <w:rPr>
+          <w:sz w:val="28"/>
+          <w:szCs w:val="28"/>
+        </w:rPr>
       </w:pPr>
     </w:p>
     <w:p>
       <w:pPr>
         <w:jc w:val="center"/>
+        <w:rPr>
+          <w:sz w:val="28"/>
+          <w:szCs w:val="28"/>
+        </w:rPr>
       </w:pPr>
     </w:p>
     <w:p>
       <w:pPr>
         <w:jc w:val="center"/>
+        <w:rPr>
+          <w:sz w:val="28"/>
+          <w:szCs w:val="28"/>
+        </w:rPr>
+      </w:pPr>
+    </w:p>
+    <w:p>
+      <w:pPr>
+        <w:rPr>
+          <w:b/>
+          <w:u w:val="single"/>
+        </w:rPr>
+      </w:pPr>
+      <w:r>
+        <w:rPr>
+          <w:b/>
+          <w:u w:val="single"/>
+        </w:rPr>
+        <w:lastRenderedPageBreak/>
+        <w:t xml:space="preserve">Use Case </w:t>
+      </w:r>
+      <w:r>
+        <w:rPr>
+          <w:b/>
+          <w:u w:val="single"/>
+        </w:rPr>
+        <w:t>1</w:t>
+      </w:r>
+      <w:r>
+        <w:rPr>
+          <w:b/>
+          <w:u w:val="single"/>
+        </w:rPr>
+        <w:t>: M</w:t>
+      </w:r>
+      <w:r>
+        <w:rPr>
+          <w:b/>
+          <w:u w:val="single"/>
+        </w:rPr>
+        <w:t>ake Payment</w:t>
+      </w:r>
+    </w:p>
+    <w:p>
+      <w:pPr>
+        <w:rPr>
+          <w:b/>
+          <w:u w:val="single"/>
+        </w:rPr>
+      </w:pPr>
+      <w:r>
+        <w:rPr>
+          <w:b/>
+          <w:noProof/>
+        </w:rPr>
+        <w:drawing>
+          <wp:inline distT="0" distB="0" distL="0" distR="0" wp14:anchorId="75BB3F39" wp14:editId="2B756033">
+            <wp:extent cx="6858000" cy="2834640"/>
+            <wp:effectExtent l="0" t="0" r="0" b="0"/>
+            <wp:docPr id="8" name="Picture 8"/>
+            <wp:cNvGraphicFramePr>
+              <a:graphicFrameLocks xmlns:a="http://schemas.openxmlformats.org/drawingml/2006/main" noChangeAspect="1"/>
+            </wp:cNvGraphicFramePr>
+            <a:graphic xmlns:a="http://schemas.openxmlformats.org/drawingml/2006/main">
+              <a:graphicData uri="http://schemas.openxmlformats.org/drawingml/2006/picture">
+                <pic:pic xmlns:pic="http://schemas.openxmlformats.org/drawingml/2006/picture">
+                  <pic:nvPicPr>
+                    <pic:cNvPr id="8" name="MakePayment.png"/>
+                    <pic:cNvPicPr/>
+                  </pic:nvPicPr>
+                  <pic:blipFill>
+                    <a:blip r:embed="rId6">
+                      <a:extLst>
+                        <a:ext uri="{28A0092B-C50C-407E-A947-70E740481C1C}">
+                          <a14:useLocalDpi xmlns:a14="http://schemas.microsoft.com/office/drawing/2010/main" val="0"/>
+                        </a:ext>
+                      </a:extLst>
+                    </a:blip>
+                    <a:stretch>
+                      <a:fillRect/>
+                    </a:stretch>
+                  </pic:blipFill>
+                  <pic:spPr>
+                    <a:xfrm>
+                      <a:off x="0" y="0"/>
+                      <a:ext cx="6858000" cy="2834640"/>
+                    </a:xfrm>
+                    <a:prstGeom prst="rect">
+                      <a:avLst/>
+                    </a:prstGeom>
+                  </pic:spPr>
+                </pic:pic>
+              </a:graphicData>
+            </a:graphic>
+          </wp:inline>
+        </w:drawing>
+      </w:r>
+    </w:p>
+    <w:p>
+      <w:r>
+        <w:t>Description: The Make Payment Use Case allows the Member to make payments to Acme Accounting Services in order to remain in good standing with Chocoholics Anonymous.</w:t>
+      </w:r>
+    </w:p>
+    <w:p>
+      <w:pPr>
+        <w:rPr>
+          <w:u w:val="single"/>
+        </w:rPr>
+      </w:pPr>
+    </w:p>
+    <w:p>
+      <w:r>
+        <w:t>Step 1: The member sends payment to Acme Accounting Services.</w:t>
+      </w:r>
+    </w:p>
+    <w:p>
+      <w:r>
+        <w:t>Step 2: Acme Accounting Services then communicates with the Chocoholics Anonymous Data Center, in order to update member’s account status.</w:t>
+      </w:r>
+    </w:p>
+    <w:p>
+      <w:pPr>
+        <w:rPr>
+          <w:b/>
+          <w:u w:val="single"/>
+        </w:rPr>
       </w:pPr>
     </w:p>
     <w:p>
       <w:pPr>
         <w:jc w:val="center"/>
-      </w:pPr>
-    </w:p>
+        <w:rPr>
+          <w:sz w:val="28"/>
+          <w:szCs w:val="28"/>
+        </w:rPr>
+      </w:pPr>
+    </w:p>
+    <w:p>
+      <w:pPr>
+        <w:rPr>
+          <w:b/>
+          <w:u w:val="single"/>
+        </w:rPr>
+      </w:pPr>
+    </w:p>
+    <w:p>
+      <w:pPr>
+        <w:rPr>
+          <w:b/>
+          <w:u w:val="single"/>
+        </w:rPr>
+      </w:pPr>
+    </w:p>
+    <w:p>
+      <w:pPr>
+        <w:rPr>
+          <w:b/>
+          <w:u w:val="single"/>
+        </w:rPr>
+      </w:pPr>
+    </w:p>
+    <w:p>
+      <w:pPr>
+        <w:rPr>
+          <w:b/>
+          <w:u w:val="single"/>
+        </w:rPr>
+      </w:pPr>
+    </w:p>
+    <w:p>
+      <w:pPr>
+        <w:rPr>
+          <w:b/>
+          <w:u w:val="single"/>
+        </w:rPr>
+      </w:pPr>
+    </w:p>
+    <w:p>
+      <w:pPr>
+        <w:rPr>
+          <w:b/>
+          <w:u w:val="single"/>
+        </w:rPr>
+      </w:pPr>
+    </w:p>
+    <w:p>
+      <w:pPr>
+        <w:rPr>
+          <w:b/>
+          <w:u w:val="single"/>
+        </w:rPr>
+      </w:pPr>
+    </w:p>
+    <w:p>
+      <w:pPr>
+        <w:rPr>
+          <w:b/>
+          <w:u w:val="single"/>
+        </w:rPr>
+      </w:pPr>
+    </w:p>
+    <w:p>
+      <w:pPr>
+        <w:rPr>
+          <w:b/>
+          <w:u w:val="single"/>
+        </w:rPr>
+      </w:pPr>
+    </w:p>
+    <w:p>
+      <w:pPr>
+        <w:rPr>
+          <w:b/>
+          <w:u w:val="single"/>
+        </w:rPr>
+      </w:pPr>
+    </w:p>
+    <w:p>
+      <w:pPr>
+        <w:rPr>
+          <w:b/>
+          <w:u w:val="single"/>
+        </w:rPr>
+      </w:pPr>
+    </w:p>
+    <w:p>
+      <w:pPr>
+        <w:rPr>
+          <w:b/>
+          <w:u w:val="single"/>
+        </w:rPr>
+      </w:pPr>
+      <w:r>
+        <w:rPr>
+          <w:b/>
+          <w:u w:val="single"/>
+        </w:rPr>
+        <w:lastRenderedPageBreak/>
+        <w:t xml:space="preserve">Use Case </w:t>
+      </w:r>
+      <w:r>
+        <w:rPr>
+          <w:b/>
+          <w:u w:val="single"/>
+        </w:rPr>
+        <w:t>2</w:t>
+      </w:r>
+      <w:r>
+        <w:rPr>
+          <w:b/>
+          <w:u w:val="single"/>
+        </w:rPr>
+        <w:t>: Verify Member</w:t>
+      </w:r>
+    </w:p>
+    <w:p>
+      <w:pPr>
+        <w:rPr>
+          <w:b/>
+          <w:u w:val="single"/>
+        </w:rPr>
+      </w:pPr>
+      <w:r>
+        <w:rPr>
+          <w:b/>
+          <w:noProof/>
+        </w:rPr>
+        <w:drawing>
+          <wp:inline distT="0" distB="0" distL="0" distR="0" wp14:anchorId="50F84CFB" wp14:editId="60AE2BD2">
+            <wp:extent cx="6858000" cy="2884805"/>
+            <wp:effectExtent l="0" t="0" r="0" b="0"/>
+            <wp:docPr id="16" name="Picture 16"/>
+            <wp:cNvGraphicFramePr>
+              <a:graphicFrameLocks xmlns:a="http://schemas.openxmlformats.org/drawingml/2006/main" noChangeAspect="1"/>
+            </wp:cNvGraphicFramePr>
+            <a:graphic xmlns:a="http://schemas.openxmlformats.org/drawingml/2006/main">
+              <a:graphicData uri="http://schemas.openxmlformats.org/drawingml/2006/picture">
+                <pic:pic xmlns:pic="http://schemas.openxmlformats.org/drawingml/2006/picture">
+                  <pic:nvPicPr>
+                    <pic:cNvPr id="16" name="VerifyMember.png"/>
+                    <pic:cNvPicPr/>
+                  </pic:nvPicPr>
+                  <pic:blipFill>
+                    <a:blip r:embed="rId7">
+                      <a:extLst>
+                        <a:ext uri="{28A0092B-C50C-407E-A947-70E740481C1C}">
+                          <a14:useLocalDpi xmlns:a14="http://schemas.microsoft.com/office/drawing/2010/main" val="0"/>
+                        </a:ext>
+                      </a:extLst>
+                    </a:blip>
+                    <a:stretch>
+                      <a:fillRect/>
+                    </a:stretch>
+                  </pic:blipFill>
+                  <pic:spPr>
+                    <a:xfrm>
+                      <a:off x="0" y="0"/>
+                      <a:ext cx="6858000" cy="2884805"/>
+                    </a:xfrm>
+                    <a:prstGeom prst="rect">
+                      <a:avLst/>
+                    </a:prstGeom>
+                  </pic:spPr>
+                </pic:pic>
+              </a:graphicData>
+            </a:graphic>
+          </wp:inline>
+        </w:drawing>
+      </w:r>
+    </w:p>
+    <w:p>
+      <w:r>
+        <w:t>Description: The Verify Member Use Case allows the provider to verify with the data center about the member’s status with Chocoholics Anonymous.</w:t>
+      </w:r>
+    </w:p>
+    <w:p>
+      <w:pPr>
+        <w:rPr>
+          <w:u w:val="single"/>
+        </w:rPr>
+      </w:pPr>
+    </w:p>
+    <w:p>
+      <w:r>
+        <w:t>Step 1: The member hands his/her plastic card that is encoded with the member’s name and a nine-digit member number to the provider who slides the card through the card reader on the terminal.</w:t>
+      </w:r>
+    </w:p>
+    <w:p>
+      <w:r>
+        <w:t>Step 2: The terminal then communicates with the Chocoholics Anonymous Data Center, and the Chocoholics Anonymous Data Center computer verifies the member number.</w:t>
+      </w:r>
+    </w:p>
+    <w:p>
+      <w:r>
+        <w:t>Step 3: The card reader then displays a message to the provider.</w:t>
+      </w:r>
+    </w:p>
+    <w:p>
+      <w:pPr>
+        <w:pStyle w:val="ListParagraph"/>
+        <w:numPr>
+          <w:ilvl w:val="0"/>
+          <w:numId w:val="2"/>
+        </w:numPr>
+        <w:spacing w:after="0" w:line="240" w:lineRule="auto"/>
+      </w:pPr>
+      <w:r>
+        <w:t>If the number is valid, the word Validated appears on the display.</w:t>
+      </w:r>
+    </w:p>
+    <w:p>
+      <w:pPr>
+        <w:pStyle w:val="ListParagraph"/>
+        <w:numPr>
+          <w:ilvl w:val="0"/>
+          <w:numId w:val="2"/>
+        </w:numPr>
+        <w:spacing w:after="0" w:line="240" w:lineRule="auto"/>
+      </w:pPr>
+      <w:r>
+        <w:t>If the number is invalid, the reason is displayed.</w:t>
+      </w:r>
+    </w:p>
+    <w:p>
+      <w:pPr>
+        <w:pStyle w:val="ListParagraph"/>
+        <w:numPr>
+          <w:ilvl w:val="1"/>
+          <w:numId w:val="2"/>
+        </w:numPr>
+        <w:spacing w:after="0" w:line="240" w:lineRule="auto"/>
+      </w:pPr>
+      <w:r>
+        <w:t>Invalid Number could be displayed if the member’s number happened to be invalid.</w:t>
+      </w:r>
+    </w:p>
+    <w:p>
+      <w:pPr>
+        <w:pStyle w:val="ListParagraph"/>
+        <w:numPr>
+          <w:ilvl w:val="1"/>
+          <w:numId w:val="2"/>
+        </w:numPr>
+        <w:spacing w:after="0" w:line="240" w:lineRule="auto"/>
+      </w:pPr>
+      <w:r>
+        <w:t>Member Suspended could be displayed and a message displayed along with it if the member hasn’t paid his/her fees for at least a month.</w:t>
+      </w:r>
+    </w:p>
+    <w:p/>
+    <w:p>
+      <w:pPr>
+        <w:rPr>
+          <w:b/>
+          <w:u w:val="single"/>
+        </w:rPr>
+      </w:pPr>
+    </w:p>
+    <w:p>
+      <w:pPr>
+        <w:rPr>
+          <w:b/>
+          <w:u w:val="single"/>
+        </w:rPr>
+      </w:pPr>
+    </w:p>
+    <w:p>
+      <w:pPr>
+        <w:rPr>
+          <w:b/>
+          <w:u w:val="single"/>
+        </w:rPr>
+      </w:pPr>
+    </w:p>
+    <w:p>
+      <w:pPr>
+        <w:rPr>
+          <w:b/>
+          <w:u w:val="single"/>
+        </w:rPr>
+      </w:pPr>
+    </w:p>
+    <w:p>
+      <w:pPr>
+        <w:rPr>
+          <w:b/>
+          <w:u w:val="single"/>
+        </w:rPr>
+      </w:pPr>
+    </w:p>
+    <w:p>
+      <w:pPr>
+        <w:rPr>
+          <w:b/>
+          <w:u w:val="single"/>
+        </w:rPr>
+      </w:pPr>
+    </w:p>
+    <w:p>
+      <w:pPr>
+        <w:rPr>
+          <w:b/>
+          <w:u w:val="single"/>
+        </w:rPr>
+      </w:pPr>
+    </w:p>
+    <w:p>
+      <w:pPr>
+        <w:rPr>
+          <w:b/>
+          <w:u w:val="single"/>
+        </w:rPr>
+      </w:pPr>
+      <w:r>
+        <w:rPr>
+          <w:b/>
+          <w:u w:val="single"/>
+        </w:rPr>
+        <w:lastRenderedPageBreak/>
+        <w:t xml:space="preserve">Use Case </w:t>
+      </w:r>
+      <w:r>
+        <w:rPr>
+          <w:b/>
+          <w:u w:val="single"/>
+        </w:rPr>
+        <w:t>3</w:t>
+      </w:r>
+      <w:r>
+        <w:rPr>
+          <w:b/>
+          <w:u w:val="single"/>
+        </w:rPr>
+        <w:t>: Submit Claim</w:t>
+      </w:r>
+    </w:p>
+    <w:p>
+      <w:r>
+        <w:rPr>
+          <w:noProof/>
+        </w:rPr>
+        <w:drawing>
+          <wp:inline distT="0" distB="0" distL="0" distR="0" wp14:anchorId="14D4140C" wp14:editId="2711D465">
+            <wp:extent cx="6858000" cy="5208905"/>
+            <wp:effectExtent l="0" t="0" r="0" b="0"/>
+            <wp:docPr id="15" name="Picture 15"/>
+            <wp:cNvGraphicFramePr>
+              <a:graphicFrameLocks xmlns:a="http://schemas.openxmlformats.org/drawingml/2006/main" noChangeAspect="1"/>
+            </wp:cNvGraphicFramePr>
+            <a:graphic xmlns:a="http://schemas.openxmlformats.org/drawingml/2006/main">
+              <a:graphicData uri="http://schemas.openxmlformats.org/drawingml/2006/picture">
+                <pic:pic xmlns:pic="http://schemas.openxmlformats.org/drawingml/2006/picture">
+                  <pic:nvPicPr>
+                    <pic:cNvPr id="15" name="SubmitClaim.png"/>
+                    <pic:cNvPicPr/>
+                  </pic:nvPicPr>
+                  <pic:blipFill>
+                    <a:blip r:embed="rId8">
+                      <a:extLst>
+                        <a:ext uri="{28A0092B-C50C-407E-A947-70E740481C1C}">
+                          <a14:useLocalDpi xmlns:a14="http://schemas.microsoft.com/office/drawing/2010/main" val="0"/>
+                        </a:ext>
+                      </a:extLst>
+                    </a:blip>
+                    <a:stretch>
+                      <a:fillRect/>
+                    </a:stretch>
+                  </pic:blipFill>
+                  <pic:spPr>
+                    <a:xfrm>
+                      <a:off x="0" y="0"/>
+                      <a:ext cx="6858000" cy="5208905"/>
+                    </a:xfrm>
+                    <a:prstGeom prst="rect">
+                      <a:avLst/>
+                    </a:prstGeom>
+                  </pic:spPr>
+                </pic:pic>
+              </a:graphicData>
+            </a:graphic>
+          </wp:inline>
+        </w:drawing>
+      </w:r>
+    </w:p>
+    <w:p>
+      <w:pPr>
+        <w:rPr>
+          <w:b/>
+        </w:rPr>
+      </w:pPr>
+      <w:r>
+        <w:t>Description: The Submit Claim Use Case allows the provider to submit his/her claim to the Chocoholics Anonymous Data Center after a service has been provided to a member.</w:t>
+      </w:r>
+    </w:p>
+    <w:p/>
+    <w:p>
+      <w:r>
+        <w:t xml:space="preserve">Step 1: The provider begins by swiping the member card through the card reader or he/she can also key in the member number. </w:t>
+      </w:r>
+    </w:p>
+    <w:p>
+      <w:r>
+        <w:t>Step 2: After the word Validated has appeared on the display, the provider then keys in the date the service was provided using the specific format of MM-DD-YYYY.</w:t>
+      </w:r>
+    </w:p>
+    <w:p>
+      <w:r>
+        <w:t>Step 3: The provider then uses the Provider Directory to look up the appropriate six-digit service code corresponding to the service he/she provided to the member and keys it in.</w:t>
+      </w:r>
+    </w:p>
+    <w:p>
+      <w:r>
+        <w:t xml:space="preserve">Step 4: The software product then displays the name of the service the provider keyed in, in order to ask the provider to verify what he typed in was correct for the specific service he/she provided on that date. Also the provider can enter comments about the service provided. </w:t>
+      </w:r>
+    </w:p>
+    <w:p>
+      <w:pPr>
+        <w:pStyle w:val="ListParagraph"/>
+        <w:numPr>
+          <w:ilvl w:val="0"/>
+          <w:numId w:val="3"/>
+        </w:numPr>
+        <w:spacing w:after="0" w:line="240" w:lineRule="auto"/>
+      </w:pPr>
+      <w:r>
+        <w:t>If the provider entered a nonexistent code, an error message is printed.</w:t>
+      </w:r>
+    </w:p>
+    <w:p>
+      <w:r>
+        <w:lastRenderedPageBreak/>
+        <w:t>Step 5: The software product now writes a record of the service to disk the includes the current date and time, the date the service was provided, the provider number, the member number, the service code, and any additional comments the provider made about the service.</w:t>
+      </w:r>
+    </w:p>
+    <w:p>
+      <w:r>
+        <w:t>Step 6: The software product looks up the fee to be paid for the service that was provided and displays it on the provider’s terminal.</w:t>
+      </w:r>
+    </w:p>
+    <w:p>
+      <w:r>
+        <w:t>Step 7: The provider has a form on which to enter the current date and time, the date the service was provided, member name and number, service code, and fee to be paid.</w:t>
+      </w:r>
+    </w:p>
+    <w:p/>
+    <w:p>
+      <w:pPr>
+        <w:rPr>
+          <w:b/>
+          <w:u w:val="single"/>
+        </w:rPr>
+      </w:pPr>
+    </w:p>
+    <w:p>
+      <w:pPr>
+        <w:rPr>
+          <w:b/>
+          <w:u w:val="single"/>
+        </w:rPr>
+      </w:pPr>
+    </w:p>
+    <w:p>
+      <w:pPr>
+        <w:rPr>
+          <w:b/>
+          <w:u w:val="single"/>
+        </w:rPr>
+      </w:pPr>
+    </w:p>
+    <w:p>
+      <w:pPr>
+        <w:rPr>
+          <w:b/>
+          <w:u w:val="single"/>
+        </w:rPr>
+      </w:pPr>
+    </w:p>
+    <w:p>
+      <w:pPr>
+        <w:rPr>
+          <w:b/>
+          <w:u w:val="single"/>
+        </w:rPr>
+      </w:pPr>
+    </w:p>
+    <w:p>
+      <w:pPr>
+        <w:rPr>
+          <w:b/>
+          <w:u w:val="single"/>
+        </w:rPr>
+      </w:pPr>
+    </w:p>
+    <w:p>
+      <w:pPr>
+        <w:rPr>
+          <w:b/>
+          <w:u w:val="single"/>
+        </w:rPr>
+      </w:pPr>
+    </w:p>
+    <w:p>
+      <w:pPr>
+        <w:rPr>
+          <w:b/>
+          <w:u w:val="single"/>
+        </w:rPr>
+      </w:pPr>
+    </w:p>
+    <w:p>
+      <w:pPr>
+        <w:rPr>
+          <w:b/>
+          <w:u w:val="single"/>
+        </w:rPr>
+      </w:pPr>
+    </w:p>
+    <w:p>
+      <w:pPr>
+        <w:rPr>
+          <w:b/>
+          <w:u w:val="single"/>
+        </w:rPr>
+      </w:pPr>
+    </w:p>
+    <w:p>
+      <w:pPr>
+        <w:rPr>
+          <w:b/>
+          <w:u w:val="single"/>
+        </w:rPr>
+      </w:pPr>
+    </w:p>
+    <w:p>
+      <w:pPr>
+        <w:rPr>
+          <w:b/>
+          <w:u w:val="single"/>
+        </w:rPr>
+      </w:pPr>
+    </w:p>
+    <w:p>
+      <w:pPr>
+        <w:rPr>
+          <w:b/>
+          <w:u w:val="single"/>
+        </w:rPr>
+      </w:pPr>
+    </w:p>
+    <w:p>
+      <w:pPr>
+        <w:rPr>
+          <w:b/>
+          <w:u w:val="single"/>
+        </w:rPr>
+      </w:pPr>
+    </w:p>
+    <w:p>
+      <w:pPr>
+        <w:rPr>
+          <w:b/>
+          <w:u w:val="single"/>
+        </w:rPr>
+      </w:pPr>
+    </w:p>
+    <w:p>
+      <w:pPr>
+        <w:rPr>
+          <w:b/>
+          <w:u w:val="single"/>
+        </w:rPr>
+      </w:pPr>
+    </w:p>
+    <w:p>
+      <w:pPr>
+        <w:rPr>
+          <w:b/>
+          <w:u w:val="single"/>
+        </w:rPr>
+      </w:pPr>
+    </w:p>
+    <w:p>
+      <w:pPr>
+        <w:rPr>
+          <w:b/>
+          <w:u w:val="single"/>
+        </w:rPr>
+      </w:pPr>
+    </w:p>
+    <w:p>
+      <w:pPr>
+        <w:rPr>
+          <w:b/>
+          <w:u w:val="single"/>
+        </w:rPr>
+      </w:pPr>
+    </w:p>
+    <w:p>
+      <w:pPr>
+        <w:rPr>
+          <w:b/>
+          <w:u w:val="single"/>
+        </w:rPr>
+      </w:pPr>
+    </w:p>
+    <w:p>
+      <w:pPr>
+        <w:rPr>
+          <w:b/>
+          <w:u w:val="single"/>
+        </w:rPr>
+      </w:pPr>
+    </w:p>
+    <w:p>
+      <w:pPr>
+        <w:rPr>
+          <w:b/>
+          <w:u w:val="single"/>
+        </w:rPr>
+      </w:pPr>
+    </w:p>
+    <w:p>
+      <w:pPr>
+        <w:rPr>
+          <w:b/>
+        </w:rPr>
+      </w:pPr>
+      <w:r>
+        <w:rPr>
+          <w:b/>
+          <w:u w:val="single"/>
+        </w:rPr>
+        <w:lastRenderedPageBreak/>
+        <w:t>Use Case 4</w:t>
+      </w:r>
+      <w:r>
+        <w:rPr>
+          <w:b/>
+          <w:u w:val="single"/>
+        </w:rPr>
+        <w:t>: Receive Payment</w:t>
+      </w:r>
+    </w:p>
+    <w:p>
+      <w:pPr>
+        <w:rPr>
+          <w:b/>
+        </w:rPr>
+      </w:pPr>
+      <w:r>
+        <w:rPr>
+          <w:b/>
+          <w:noProof/>
+        </w:rPr>
+        <w:drawing>
+          <wp:inline distT="0" distB="0" distL="0" distR="0" wp14:anchorId="720DFDD5" wp14:editId="1DCFB7BC">
+            <wp:extent cx="6858000" cy="3248660"/>
+            <wp:effectExtent l="0" t="0" r="0" b="0"/>
+            <wp:docPr id="10" name="Picture 10"/>
+            <wp:cNvGraphicFramePr>
+              <a:graphicFrameLocks xmlns:a="http://schemas.openxmlformats.org/drawingml/2006/main" noChangeAspect="1"/>
+            </wp:cNvGraphicFramePr>
+            <a:graphic xmlns:a="http://schemas.openxmlformats.org/drawingml/2006/main">
+              <a:graphicData uri="http://schemas.openxmlformats.org/drawingml/2006/picture">
+                <pic:pic xmlns:pic="http://schemas.openxmlformats.org/drawingml/2006/picture">
+                  <pic:nvPicPr>
+                    <pic:cNvPr id="10" name="ReceivePayment.png"/>
+                    <pic:cNvPicPr/>
+                  </pic:nvPicPr>
+                  <pic:blipFill>
+                    <a:blip r:embed="rId9">
+                      <a:extLst>
+                        <a:ext uri="{28A0092B-C50C-407E-A947-70E740481C1C}">
+                          <a14:useLocalDpi xmlns:a14="http://schemas.microsoft.com/office/drawing/2010/main" val="0"/>
+                        </a:ext>
+                      </a:extLst>
+                    </a:blip>
+                    <a:stretch>
+                      <a:fillRect/>
+                    </a:stretch>
+                  </pic:blipFill>
+                  <pic:spPr>
+                    <a:xfrm>
+                      <a:off x="0" y="0"/>
+                      <a:ext cx="6858000" cy="3248660"/>
+                    </a:xfrm>
+                    <a:prstGeom prst="rect">
+                      <a:avLst/>
+                    </a:prstGeom>
+                  </pic:spPr>
+                </pic:pic>
+              </a:graphicData>
+            </a:graphic>
+          </wp:inline>
+        </w:drawing>
+      </w:r>
+    </w:p>
+    <w:p>
+      <w:r>
+        <w:t>Description: The Receive Payment Use Case allows the provider to receive payment from Chocoholics Anonymous.</w:t>
+      </w:r>
+    </w:p>
+    <w:p/>
+    <w:p>
+      <w:r>
+        <w:t xml:space="preserve">Step 1: The provider totals the fees to verify the amount to be paid to that provider by Chocoholics Anonymous for that specific week. </w:t>
+      </w:r>
+    </w:p>
+    <w:p>
+      <w:r>
+        <w:t xml:space="preserve">Step 2: Provider Requests Payment from Choc An. </w:t>
+      </w:r>
+    </w:p>
+    <w:p>
+      <w:r>
+        <w:t>Step 3: Payment is deposited via direct deposit to provider’s bank account by Acme Accounting Services.</w:t>
+      </w:r>
+    </w:p>
+    <w:p/>
+    <w:p>
+      <w:pPr>
+        <w:rPr>
+          <w:b/>
+        </w:rPr>
+      </w:pPr>
+    </w:p>
+    <w:p>
+      <w:pPr>
+        <w:rPr>
+          <w:b/>
+        </w:rPr>
+      </w:pPr>
+    </w:p>
+    <w:p>
+      <w:pPr>
+        <w:rPr>
+          <w:b/>
+        </w:rPr>
+      </w:pPr>
+    </w:p>
+    <w:p>
+      <w:pPr>
+        <w:rPr>
+          <w:b/>
+        </w:rPr>
+      </w:pPr>
+    </w:p>
+    <w:p>
+      <w:pPr>
+        <w:rPr>
+          <w:b/>
+        </w:rPr>
+      </w:pPr>
+    </w:p>
+    <w:p>
+      <w:pPr>
+        <w:rPr>
+          <w:b/>
+        </w:rPr>
+      </w:pPr>
+    </w:p>
+    <w:p>
+      <w:pPr>
+        <w:rPr>
+          <w:b/>
+        </w:rPr>
+      </w:pPr>
+    </w:p>
+    <w:p>
+      <w:pPr>
+        <w:rPr>
+          <w:b/>
+        </w:rPr>
+      </w:pPr>
+    </w:p>
+    <w:p>
+      <w:pPr>
+        <w:rPr>
+          <w:b/>
+        </w:rPr>
+      </w:pPr>
+    </w:p>
+    <w:p>
+      <w:pPr>
+        <w:rPr>
+          <w:b/>
+        </w:rPr>
+      </w:pPr>
+    </w:p>
+    <w:p>
+      <w:pPr>
+        <w:rPr>
+          <w:b/>
+        </w:rPr>
+      </w:pPr>
+      <w:r>
+        <w:rPr>
+          <w:b/>
+          <w:u w:val="single"/>
+        </w:rPr>
+        <w:lastRenderedPageBreak/>
+        <w:t>Use Case 5</w:t>
+      </w:r>
+      <w:r>
+        <w:rPr>
+          <w:b/>
+          <w:u w:val="single"/>
+        </w:rPr>
+        <w:t>: Provider Directory</w:t>
+      </w:r>
+    </w:p>
+    <w:p>
+      <w:pPr>
+        <w:rPr>
+          <w:b/>
+        </w:rPr>
+      </w:pPr>
+      <w:r>
+        <w:rPr>
+          <w:b/>
+          <w:noProof/>
+        </w:rPr>
+        <w:drawing>
+          <wp:inline distT="0" distB="0" distL="0" distR="0" wp14:anchorId="44C87BBE" wp14:editId="5A3FF6B2">
+            <wp:extent cx="6858000" cy="2632075"/>
+            <wp:effectExtent l="0" t="0" r="0" b="0"/>
+            <wp:docPr id="23" name="Picture 23"/>
+            <wp:cNvGraphicFramePr>
+              <a:graphicFrameLocks xmlns:a="http://schemas.openxmlformats.org/drawingml/2006/main" noChangeAspect="1"/>
+            </wp:cNvGraphicFramePr>
+            <a:graphic xmlns:a="http://schemas.openxmlformats.org/drawingml/2006/main">
+              <a:graphicData uri="http://schemas.openxmlformats.org/drawingml/2006/picture">
+                <pic:pic xmlns:pic="http://schemas.openxmlformats.org/drawingml/2006/picture">
+                  <pic:nvPicPr>
+                    <pic:cNvPr id="23" name="ProviderDirectory.png"/>
+                    <pic:cNvPicPr/>
+                  </pic:nvPicPr>
+                  <pic:blipFill>
+                    <a:blip r:embed="rId10">
+                      <a:extLst>
+                        <a:ext uri="{28A0092B-C50C-407E-A947-70E740481C1C}">
+                          <a14:useLocalDpi xmlns:a14="http://schemas.microsoft.com/office/drawing/2010/main" val="0"/>
+                        </a:ext>
+                      </a:extLst>
+                    </a:blip>
+                    <a:stretch>
+                      <a:fillRect/>
+                    </a:stretch>
+                  </pic:blipFill>
+                  <pic:spPr>
+                    <a:xfrm>
+                      <a:off x="0" y="0"/>
+                      <a:ext cx="6858000" cy="2632075"/>
+                    </a:xfrm>
+                    <a:prstGeom prst="rect">
+                      <a:avLst/>
+                    </a:prstGeom>
+                  </pic:spPr>
+                </pic:pic>
+              </a:graphicData>
+            </a:graphic>
+          </wp:inline>
+        </w:drawing>
+      </w:r>
+    </w:p>
+    <w:p>
+      <w:r>
+        <w:t>Description: The Provider Directory Use Case allows the provider to obtain a Provider Directory.</w:t>
+      </w:r>
+    </w:p>
+    <w:p/>
+    <w:p>
+      <w:r>
+        <w:t>Step 1: The provider requests the software product for a Provider Directory from the Chocoholics Anonymous Data Center.</w:t>
+      </w:r>
+    </w:p>
+    <w:p>
+      <w:r>
+        <w:t>Step 2: The alphabetically ordered list of service names and corresponding service codes and fees is then sent to the provider.</w:t>
+      </w:r>
+    </w:p>
+    <w:p/>
+    <w:p/>
+    <w:p/>
+    <w:p/>
+    <w:p/>
+    <w:p/>
+    <w:p/>
+    <w:p/>
+    <w:p/>
+    <w:p/>
+    <w:p/>
+    <w:p/>
+    <w:p/>
+    <w:p>
+      <w:pPr>
+        <w:rPr>
+          <w:b/>
+          <w:u w:val="single"/>
+        </w:rPr>
+      </w:pPr>
+      <w:r>
+        <w:rPr>
+          <w:b/>
+          <w:u w:val="single"/>
+        </w:rPr>
+        <w:lastRenderedPageBreak/>
+        <w:t>Use Case 6</w:t>
+      </w:r>
+      <w:r>
+        <w:rPr>
+          <w:b/>
+          <w:u w:val="single"/>
+        </w:rPr>
+        <w:t>: Manage Member</w:t>
+      </w:r>
+    </w:p>
+    <w:p>
+      <w:r>
+        <w:rPr>
+          <w:noProof/>
+        </w:rPr>
+        <w:drawing>
+          <wp:inline distT="0" distB="0" distL="0" distR="0" wp14:anchorId="62E8003A" wp14:editId="795D8AAE">
+            <wp:extent cx="6858000" cy="3184525"/>
+            <wp:effectExtent l="0" t="0" r="0" b="0"/>
+            <wp:docPr id="5" name="Picture 5"/>
+            <wp:cNvGraphicFramePr>
+              <a:graphicFrameLocks xmlns:a="http://schemas.openxmlformats.org/drawingml/2006/main" noChangeAspect="1"/>
+            </wp:cNvGraphicFramePr>
+            <a:graphic xmlns:a="http://schemas.openxmlformats.org/drawingml/2006/main">
+              <a:graphicData uri="http://schemas.openxmlformats.org/drawingml/2006/picture">
+                <pic:pic xmlns:pic="http://schemas.openxmlformats.org/drawingml/2006/picture">
+                  <pic:nvPicPr>
+                    <pic:cNvPr id="5" name="ManageMember.png"/>
+                    <pic:cNvPicPr/>
+                  </pic:nvPicPr>
+                  <pic:blipFill>
+                    <a:blip r:embed="rId11">
+                      <a:extLst>
+                        <a:ext uri="{28A0092B-C50C-407E-A947-70E740481C1C}">
+                          <a14:useLocalDpi xmlns:a14="http://schemas.microsoft.com/office/drawing/2010/main" val="0"/>
+                        </a:ext>
+                      </a:extLst>
+                    </a:blip>
+                    <a:stretch>
+                      <a:fillRect/>
+                    </a:stretch>
+                  </pic:blipFill>
+                  <pic:spPr>
+                    <a:xfrm>
+                      <a:off x="0" y="0"/>
+                      <a:ext cx="6858000" cy="3184525"/>
+                    </a:xfrm>
+                    <a:prstGeom prst="rect">
+                      <a:avLst/>
+                    </a:prstGeom>
+                  </pic:spPr>
+                </pic:pic>
+              </a:graphicData>
+            </a:graphic>
+          </wp:inline>
+        </w:drawing>
+      </w:r>
+    </w:p>
+    <w:p>
+      <w:r>
+        <w:t>Description: The Manage Member Use Case allows the operator to simply manage new/old members to Chocoholics Anonymous.</w:t>
+      </w:r>
+    </w:p>
+    <w:p/>
+    <w:p>
+      <w:r>
+        <w:t>Step 1: During the day, the software at the Chocoholics Anonymous Data Center is run in interactive mode.</w:t>
+      </w:r>
+      <w:r>
+        <w:br/>
+        <w:t>Step 2: The operator can then add a new member, delete a member who has resigned, and update member records.</w:t>
+      </w:r>
+    </w:p>
+    <w:p/>
+    <w:p>
+      <w:pPr>
+        <w:rPr>
+          <w:b/>
+        </w:rPr>
+      </w:pPr>
+    </w:p>
+    <w:p>
+      <w:pPr>
+        <w:rPr>
+          <w:b/>
+        </w:rPr>
+      </w:pPr>
+    </w:p>
+    <w:p>
+      <w:pPr>
+        <w:rPr>
+          <w:b/>
+        </w:rPr>
+      </w:pPr>
+    </w:p>
+    <w:p>
+      <w:pPr>
+        <w:rPr>
+          <w:b/>
+        </w:rPr>
+      </w:pPr>
+    </w:p>
+    <w:p>
+      <w:pPr>
+        <w:rPr>
+          <w:b/>
+        </w:rPr>
+      </w:pPr>
+    </w:p>
+    <w:p>
+      <w:pPr>
+        <w:rPr>
+          <w:b/>
+        </w:rPr>
+      </w:pPr>
+    </w:p>
+    <w:p>
+      <w:pPr>
+        <w:rPr>
+          <w:b/>
+        </w:rPr>
+      </w:pPr>
+    </w:p>
+    <w:p>
+      <w:pPr>
+        <w:rPr>
+          <w:b/>
+        </w:rPr>
+      </w:pPr>
+    </w:p>
+    <w:p>
+      <w:pPr>
+        <w:rPr>
+          <w:b/>
+        </w:rPr>
+      </w:pPr>
+    </w:p>
+    <w:p>
+      <w:pPr>
+        <w:rPr>
+          <w:b/>
+        </w:rPr>
+      </w:pPr>
+    </w:p>
+    <w:p>
+      <w:pPr>
+        <w:rPr>
+          <w:b/>
+        </w:rPr>
+      </w:pPr>
+    </w:p>
+    <w:p>
+      <w:pPr>
+        <w:rPr>
+          <w:b/>
+          <w:u w:val="single"/>
+        </w:rPr>
+      </w:pPr>
+    </w:p>
+    <w:p>
+      <w:pPr>
+        <w:rPr>
+          <w:b/>
+          <w:u w:val="single"/>
+        </w:rPr>
+      </w:pPr>
+      <w:r>
+        <w:rPr>
+          <w:b/>
+          <w:u w:val="single"/>
+        </w:rPr>
+        <w:lastRenderedPageBreak/>
+        <w:t xml:space="preserve">Use Case </w:t>
+      </w:r>
+      <w:r>
+        <w:rPr>
+          <w:b/>
+          <w:u w:val="single"/>
+        </w:rPr>
+        <w:t>7</w:t>
+      </w:r>
+      <w:r>
+        <w:rPr>
+          <w:b/>
+          <w:u w:val="single"/>
+        </w:rPr>
+        <w:t>: Manage Provider</w:t>
+      </w:r>
+    </w:p>
+    <w:p>
+      <w:r>
+        <w:rPr>
+          <w:noProof/>
+        </w:rPr>
+        <w:drawing>
+          <wp:inline distT="0" distB="0" distL="0" distR="0" wp14:anchorId="149E3EB5" wp14:editId="15D86539">
+            <wp:extent cx="6858000" cy="3062605"/>
+            <wp:effectExtent l="0" t="0" r="0" b="0"/>
+            <wp:docPr id="3" name="Picture 3"/>
+            <wp:cNvGraphicFramePr>
+              <a:graphicFrameLocks xmlns:a="http://schemas.openxmlformats.org/drawingml/2006/main" noChangeAspect="1"/>
+            </wp:cNvGraphicFramePr>
+            <a:graphic xmlns:a="http://schemas.openxmlformats.org/drawingml/2006/main">
+              <a:graphicData uri="http://schemas.openxmlformats.org/drawingml/2006/picture">
+                <pic:pic xmlns:pic="http://schemas.openxmlformats.org/drawingml/2006/picture">
+                  <pic:nvPicPr>
+                    <pic:cNvPr id="3" name="ManageProvider.png"/>
+                    <pic:cNvPicPr/>
+                  </pic:nvPicPr>
+                  <pic:blipFill>
+                    <a:blip r:embed="rId12">
+                      <a:extLst>
+                        <a:ext uri="{28A0092B-C50C-407E-A947-70E740481C1C}">
+                          <a14:useLocalDpi xmlns:a14="http://schemas.microsoft.com/office/drawing/2010/main" val="0"/>
+                        </a:ext>
+                      </a:extLst>
+                    </a:blip>
+                    <a:stretch>
+                      <a:fillRect/>
+                    </a:stretch>
+                  </pic:blipFill>
+                  <pic:spPr>
+                    <a:xfrm>
+                      <a:off x="0" y="0"/>
+                      <a:ext cx="6858000" cy="3062605"/>
+                    </a:xfrm>
+                    <a:prstGeom prst="rect">
+                      <a:avLst/>
+                    </a:prstGeom>
+                  </pic:spPr>
+                </pic:pic>
+              </a:graphicData>
+            </a:graphic>
+          </wp:inline>
+        </w:drawing>
+      </w:r>
+    </w:p>
+    <w:p>
+      <w:r>
+        <w:t>Description: The Manage Provider Use Case allows the operator to manage new/old providers to Chocoholics Anonymous.</w:t>
+      </w:r>
+    </w:p>
+    <w:p/>
+    <w:p>
+      <w:r>
+        <w:t>Step 1: During the day, the software at the Chocoholics Anonymous Data Center is run in interactive mode.</w:t>
+      </w:r>
+    </w:p>
+    <w:p>
+      <w:r>
+        <w:t>Step 2: The operator can then add a new provider, delete a provider who has resigned, and update provider records.</w:t>
+      </w:r>
+    </w:p>
+    <w:p/>
+    <w:p/>
+    <w:p/>
+    <w:p/>
+    <w:p/>
+    <w:p/>
+    <w:p/>
+    <w:p/>
+    <w:p/>
+    <w:p/>
+    <w:p/>
+    <w:p/>
+    <w:p/>
+    <w:p>
+      <w:pPr>
+        <w:rPr>
+          <w:b/>
+          <w:u w:val="single"/>
+        </w:rPr>
+      </w:pPr>
+      <w:r>
+        <w:rPr>
+          <w:b/>
+          <w:u w:val="single"/>
+        </w:rPr>
+        <w:lastRenderedPageBreak/>
+        <w:t>Use Case 8</w:t>
+      </w:r>
+      <w:r>
+        <w:rPr>
+          <w:b/>
+          <w:u w:val="single"/>
+        </w:rPr>
+        <w:t>: Manage Service</w:t>
+      </w:r>
+    </w:p>
+    <w:p>
+      <w:r>
+        <w:rPr>
+          <w:noProof/>
+        </w:rPr>
+        <w:drawing>
+          <wp:inline distT="0" distB="0" distL="0" distR="0" wp14:anchorId="29AFE96A" wp14:editId="5C9A59B4">
+            <wp:extent cx="6858000" cy="2871470"/>
+            <wp:effectExtent l="0" t="0" r="0" b="0"/>
+            <wp:docPr id="2" name="Picture 2"/>
+            <wp:cNvGraphicFramePr>
+              <a:graphicFrameLocks xmlns:a="http://schemas.openxmlformats.org/drawingml/2006/main" noChangeAspect="1"/>
+            </wp:cNvGraphicFramePr>
+            <a:graphic xmlns:a="http://schemas.openxmlformats.org/drawingml/2006/main">
+              <a:graphicData uri="http://schemas.openxmlformats.org/drawingml/2006/picture">
+                <pic:pic xmlns:pic="http://schemas.openxmlformats.org/drawingml/2006/picture">
+                  <pic:nvPicPr>
+                    <pic:cNvPr id="2" name="ManageService.png"/>
+                    <pic:cNvPicPr/>
+                  </pic:nvPicPr>
+                  <pic:blipFill>
+                    <a:blip r:embed="rId13">
+                      <a:extLst>
+                        <a:ext uri="{28A0092B-C50C-407E-A947-70E740481C1C}">
+                          <a14:useLocalDpi xmlns:a14="http://schemas.microsoft.com/office/drawing/2010/main" val="0"/>
+                        </a:ext>
+                      </a:extLst>
+                    </a:blip>
+                    <a:stretch>
+                      <a:fillRect/>
+                    </a:stretch>
+                  </pic:blipFill>
+                  <pic:spPr>
+                    <a:xfrm>
+                      <a:off x="0" y="0"/>
+                      <a:ext cx="6858000" cy="2871470"/>
+                    </a:xfrm>
+                    <a:prstGeom prst="rect">
+                      <a:avLst/>
+                    </a:prstGeom>
+                  </pic:spPr>
+                </pic:pic>
+              </a:graphicData>
+            </a:graphic>
+          </wp:inline>
+        </w:drawing>
+      </w:r>
+    </w:p>
+    <w:p/>
+    <w:p>
+      <w:r>
+        <w:t xml:space="preserve">Description: The Manage Service Use Case allows the operator to change, add, and remove the services that providers can offer to the clients. </w:t>
+      </w:r>
+    </w:p>
+    <w:p>
+      <w:r>
+        <w:t>Step 1: The operator accesses the provider directory list</w:t>
+      </w:r>
+    </w:p>
+    <w:p>
+      <w:r>
+        <w:t xml:space="preserve">Step 2: The operator can then add a new service with corresponding service code and delete a service that is no longer provided by any providers associated with Chocoholics Anonymous. </w:t>
+      </w:r>
+    </w:p>
+    <w:p/>
+    <w:p>
+      <w:pPr>
+        <w:rPr>
+          <w:b/>
+          <w:u w:val="single"/>
+        </w:rPr>
+      </w:pPr>
+    </w:p>
+    <w:p>
+      <w:pPr>
+        <w:rPr>
+          <w:b/>
+          <w:u w:val="single"/>
+        </w:rPr>
+      </w:pPr>
+    </w:p>
+    <w:p>
+      <w:pPr>
+        <w:rPr>
+          <w:b/>
+          <w:u w:val="single"/>
+        </w:rPr>
+      </w:pPr>
+    </w:p>
+    <w:p>
+      <w:pPr>
+        <w:rPr>
+          <w:b/>
+          <w:u w:val="single"/>
+        </w:rPr>
+      </w:pPr>
+    </w:p>
+    <w:p>
+      <w:pPr>
+        <w:rPr>
+          <w:b/>
+          <w:u w:val="single"/>
+        </w:rPr>
+      </w:pPr>
+    </w:p>
+    <w:p>
+      <w:pPr>
+        <w:rPr>
+          <w:b/>
+          <w:u w:val="single"/>
+        </w:rPr>
+      </w:pPr>
+    </w:p>
+    <w:p>
+      <w:pPr>
+        <w:rPr>
+          <w:b/>
+          <w:u w:val="single"/>
+        </w:rPr>
+      </w:pPr>
+    </w:p>
+    <w:p>
+      <w:pPr>
+        <w:rPr>
+          <w:b/>
+          <w:u w:val="single"/>
+        </w:rPr>
+      </w:pPr>
+    </w:p>
+    <w:p>
+      <w:pPr>
+        <w:rPr>
+          <w:b/>
+          <w:u w:val="single"/>
+        </w:rPr>
+      </w:pPr>
+    </w:p>
+    <w:p>
+      <w:pPr>
+        <w:rPr>
+          <w:b/>
+          <w:u w:val="single"/>
+        </w:rPr>
+      </w:pPr>
+    </w:p>
+    <w:p>
+      <w:pPr>
+        <w:rPr>
+          <w:b/>
+          <w:u w:val="single"/>
+        </w:rPr>
+      </w:pPr>
+    </w:p>
+    <w:p>
+      <w:pPr>
+        <w:rPr>
+          <w:b/>
+          <w:u w:val="single"/>
+        </w:rPr>
+      </w:pPr>
+    </w:p>
+    <w:p>
+      <w:pPr>
+        <w:rPr>
+          <w:b/>
+          <w:u w:val="single"/>
+        </w:rPr>
+      </w:pPr>
+      <w:r>
+        <w:rPr>
+          <w:b/>
+          <w:u w:val="single"/>
+        </w:rPr>
+        <w:lastRenderedPageBreak/>
+        <w:t>Use Case 9</w:t>
+      </w:r>
+      <w:r>
+        <w:rPr>
+          <w:b/>
+          <w:u w:val="single"/>
+        </w:rPr>
+        <w:t>: Provider Report</w:t>
+      </w:r>
+    </w:p>
+    <w:p>
+      <w:r>
+        <w:rPr>
+          <w:noProof/>
+        </w:rPr>
+        <w:drawing>
+          <wp:inline distT="0" distB="0" distL="0" distR="0" wp14:anchorId="28703232" wp14:editId="73427FE7">
+            <wp:extent cx="6858000" cy="2993390"/>
+            <wp:effectExtent l="0" t="0" r="0" b="0"/>
+            <wp:docPr id="22" name="Picture 22"/>
+            <wp:cNvGraphicFramePr>
+              <a:graphicFrameLocks xmlns:a="http://schemas.openxmlformats.org/drawingml/2006/main" noChangeAspect="1"/>
+            </wp:cNvGraphicFramePr>
+            <a:graphic xmlns:a="http://schemas.openxmlformats.org/drawingml/2006/main">
+              <a:graphicData uri="http://schemas.openxmlformats.org/drawingml/2006/picture">
+                <pic:pic xmlns:pic="http://schemas.openxmlformats.org/drawingml/2006/picture">
+                  <pic:nvPicPr>
+                    <pic:cNvPr id="22" name="ProviderReport.png"/>
+                    <pic:cNvPicPr/>
+                  </pic:nvPicPr>
+                  <pic:blipFill>
+                    <a:blip r:embed="rId14">
+                      <a:extLst>
+                        <a:ext uri="{28A0092B-C50C-407E-A947-70E740481C1C}">
+                          <a14:useLocalDpi xmlns:a14="http://schemas.microsoft.com/office/drawing/2010/main" val="0"/>
+                        </a:ext>
+                      </a:extLst>
+                    </a:blip>
+                    <a:stretch>
+                      <a:fillRect/>
+                    </a:stretch>
+                  </pic:blipFill>
+                  <pic:spPr>
+                    <a:xfrm>
+                      <a:off x="0" y="0"/>
+                      <a:ext cx="6858000" cy="2993390"/>
+                    </a:xfrm>
+                    <a:prstGeom prst="rect">
+                      <a:avLst/>
+                    </a:prstGeom>
+                  </pic:spPr>
+                </pic:pic>
+              </a:graphicData>
+            </a:graphic>
+          </wp:inline>
+        </w:drawing>
+      </w:r>
+    </w:p>
+    <w:p>
+      <w:r>
+        <w:t>Description: The Provider Report Use Case allows the provider to receive a report from the Chocoholics Anonymous Data Center each week.</w:t>
+      </w:r>
+    </w:p>
+    <w:p/>
+    <w:p>
+      <w:r>
+        <w:t>Step 1: At midnight on Friday of each week, the main accounting procedure is run at the Data Center. It reads the week’s file of services provided and prints the provider report.</w:t>
+      </w:r>
+    </w:p>
+    <w:p>
+      <w:r>
+        <w:t>Step 2: The provider receives this report, containing the list of services he/she provided to Chocoholics Anonymous members during that week.</w:t>
+      </w:r>
+    </w:p>
+    <w:p>
+      <w:r>
+        <w:t>Step 3: The report contains the same information that was entered on the provider’s form, in the order that the data was received by the computer. The report is created as a file. The file’s name begins with the provider’s name.</w:t>
+      </w:r>
+    </w:p>
+    <w:p>
+      <w:r>
+        <w:t>Step 4: At the end of the report is a summary including the number of consultations with members and the total fee for that week.</w:t>
+      </w:r>
+    </w:p>
+    <w:p>
+      <w:pPr>
+        <w:pStyle w:val="ListParagraph"/>
+        <w:numPr>
+          <w:ilvl w:val="0"/>
+          <w:numId w:val="4"/>
+        </w:numPr>
+        <w:spacing w:after="0" w:line="240" w:lineRule="auto"/>
+      </w:pPr>
+      <w:r>
+        <w:t>The fields that are provided in this report are provider name, provider number, provider street address, provider city, provider state, provider ZIP code, service, total number of consultations with members, total fee for the week.</w:t>
+      </w:r>
+    </w:p>
+    <w:p>
+      <w:pPr>
+        <w:pStyle w:val="ListParagraph"/>
+        <w:numPr>
+          <w:ilvl w:val="1"/>
+          <w:numId w:val="4"/>
+        </w:numPr>
+        <w:spacing w:after="0" w:line="240" w:lineRule="auto"/>
+      </w:pPr>
+      <w:r>
+        <w:t>For each service provided, it also shows the date of the service, the date and time the service was received by the computer, the member name, the member number, the service code, and the fee to be paid.</w:t>
+      </w:r>
+    </w:p>
+    <w:p>
+      <w:r>
+        <w:t>Step 5: A record consisting of electronic funds transfer data is written to a disk, then banking computers will later ensure that each provider’s bank account is credited with the appropriate amount.</w:t>
+      </w:r>
+    </w:p>
+    <w:p>
+      <w:r>
+        <w:t xml:space="preserve">Step 6: A Choc An. Manager can request the report at any time. </w:t>
+      </w:r>
+    </w:p>
+    <w:p/>
+    <w:p/>
+    <w:p>
+      <w:pPr>
+        <w:rPr>
+          <w:b/>
+          <w:u w:val="single"/>
+        </w:rPr>
+      </w:pPr>
+    </w:p>
+    <w:p>
+      <w:pPr>
+        <w:rPr>
+          <w:b/>
+          <w:u w:val="single"/>
+        </w:rPr>
+      </w:pPr>
+      <w:r>
+        <w:rPr>
+          <w:b/>
+          <w:u w:val="single"/>
+        </w:rPr>
+        <w:lastRenderedPageBreak/>
+        <w:t>Use Case 10</w:t>
+      </w:r>
+      <w:r>
+        <w:rPr>
+          <w:b/>
+          <w:u w:val="single"/>
+        </w:rPr>
+        <w:t>: Member Report</w:t>
+      </w:r>
+    </w:p>
+    <w:p>
+      <w:pPr>
+        <w:rPr>
+          <w:noProof/>
+        </w:rPr>
+      </w:pPr>
+      <w:r>
+        <w:rPr>
+          <w:noProof/>
+        </w:rPr>
+        <w:drawing>
+          <wp:inline distT="0" distB="0" distL="0" distR="0" wp14:anchorId="5931B5A8" wp14:editId="6312C7DE">
+            <wp:extent cx="6858000" cy="2932430"/>
+            <wp:effectExtent l="0" t="0" r="0" b="0"/>
+            <wp:docPr id="4" name="Picture 4"/>
+            <wp:cNvGraphicFramePr>
+              <a:graphicFrameLocks xmlns:a="http://schemas.openxmlformats.org/drawingml/2006/main" noChangeAspect="1"/>
+            </wp:cNvGraphicFramePr>
+            <a:graphic xmlns:a="http://schemas.openxmlformats.org/drawingml/2006/main">
+              <a:graphicData uri="http://schemas.openxmlformats.org/drawingml/2006/picture">
+                <pic:pic xmlns:pic="http://schemas.openxmlformats.org/drawingml/2006/picture">
+                  <pic:nvPicPr>
+                    <pic:cNvPr id="4" name="MemberReport.png"/>
+                    <pic:cNvPicPr/>
+                  </pic:nvPicPr>
+                  <pic:blipFill>
+                    <a:blip r:embed="rId15">
+                      <a:extLst>
+                        <a:ext uri="{28A0092B-C50C-407E-A947-70E740481C1C}">
+                          <a14:useLocalDpi xmlns:a14="http://schemas.microsoft.com/office/drawing/2010/main" val="0"/>
+                        </a:ext>
+                      </a:extLst>
+                    </a:blip>
+                    <a:stretch>
+                      <a:fillRect/>
+                    </a:stretch>
+                  </pic:blipFill>
+                  <pic:spPr>
+                    <a:xfrm>
+                      <a:off x="0" y="0"/>
+                      <a:ext cx="6858000" cy="2932430"/>
+                    </a:xfrm>
+                    <a:prstGeom prst="rect">
+                      <a:avLst/>
+                    </a:prstGeom>
+                  </pic:spPr>
+                </pic:pic>
+              </a:graphicData>
+            </a:graphic>
+          </wp:inline>
+        </w:drawing>
+      </w:r>
+    </w:p>
+    <w:p>
+      <w:r>
+        <w:t>Description: The Member Report Use Case allows a member who has received a service from a provider to receive a report from the Chocoholics Anonymous Data Center for each week.</w:t>
+      </w:r>
+    </w:p>
+    <w:p/>
+    <w:p>
+      <w:r>
+        <w:t>Step 1: At midnight on Friday of each week, the main accounting procedure is run at the Data Center. It reads the week’s file of services provided and prints the member report.</w:t>
+      </w:r>
+    </w:p>
+    <w:p>
+      <w:r>
+        <w:t xml:space="preserve">Step 2: The member report is created as a file whose name begins with the member name and contains the list of services he/she was provided during that week, sorted in order of service date. </w:t>
+      </w:r>
+    </w:p>
+    <w:p>
+      <w:pPr>
+        <w:pStyle w:val="ListParagraph"/>
+        <w:numPr>
+          <w:ilvl w:val="0"/>
+          <w:numId w:val="5"/>
+        </w:numPr>
+        <w:spacing w:after="0" w:line="240" w:lineRule="auto"/>
+      </w:pPr>
+      <w:r>
+        <w:t>The fields in this report are member name, member number, member street address, member city, member state, member ZIP code, service.</w:t>
+      </w:r>
+    </w:p>
+    <w:p>
+      <w:pPr>
+        <w:pStyle w:val="ListParagraph"/>
+        <w:numPr>
+          <w:ilvl w:val="1"/>
+          <w:numId w:val="5"/>
+        </w:numPr>
+        <w:spacing w:after="0" w:line="240" w:lineRule="auto"/>
+      </w:pPr>
+      <w:r>
+        <w:t>For each service that was provided, the date of service, the provider name, and the service name are also included in the report.</w:t>
+      </w:r>
+    </w:p>
+    <w:p>
+      <w:r>
+        <w:t xml:space="preserve">Step 3: A Choc An. Manager can request the report at any time. </w:t>
+      </w:r>
+    </w:p>
+    <w:p/>
+    <w:p>
+      <w:pPr>
+        <w:rPr>
+          <w:b/>
+          <w:u w:val="single"/>
+        </w:rPr>
+      </w:pPr>
+    </w:p>
+    <w:p>
+      <w:pPr>
+        <w:rPr>
+          <w:b/>
+          <w:u w:val="single"/>
+        </w:rPr>
+      </w:pPr>
+    </w:p>
+    <w:p>
+      <w:pPr>
+        <w:rPr>
+          <w:b/>
+          <w:u w:val="single"/>
+        </w:rPr>
+      </w:pPr>
+    </w:p>
+    <w:p>
+      <w:pPr>
+        <w:rPr>
+          <w:b/>
+          <w:u w:val="single"/>
+        </w:rPr>
+      </w:pPr>
+    </w:p>
+    <w:p>
+      <w:pPr>
+        <w:rPr>
+          <w:b/>
+          <w:u w:val="single"/>
+        </w:rPr>
+      </w:pPr>
+    </w:p>
+    <w:p>
+      <w:pPr>
+        <w:rPr>
+          <w:b/>
+          <w:u w:val="single"/>
+        </w:rPr>
+      </w:pPr>
+    </w:p>
+    <w:p>
+      <w:pPr>
+        <w:rPr>
+          <w:b/>
+          <w:u w:val="single"/>
+        </w:rPr>
+      </w:pPr>
+    </w:p>
+    <w:p>
+      <w:pPr>
+        <w:rPr>
+          <w:b/>
+          <w:u w:val="single"/>
+        </w:rPr>
+      </w:pPr>
+    </w:p>
+    <w:p>
+      <w:pPr>
+        <w:rPr>
+          <w:b/>
+          <w:u w:val="single"/>
+        </w:rPr>
+      </w:pPr>
+      <w:r>
+        <w:rPr>
+          <w:b/>
+          <w:u w:val="single"/>
+        </w:rPr>
+        <w:lastRenderedPageBreak/>
+        <w:t>Use Case 11</w:t>
+      </w:r>
+      <w:r>
+        <w:rPr>
+          <w:b/>
+          <w:u w:val="single"/>
+        </w:rPr>
+        <w:t xml:space="preserve">: </w:t>
+      </w:r>
+      <w:r>
+        <w:rPr>
+          <w:b/>
+          <w:u w:val="single"/>
+        </w:rPr>
+        <w:t>Summary</w:t>
+      </w:r>
+      <w:r>
+        <w:rPr>
+          <w:b/>
+          <w:u w:val="single"/>
+        </w:rPr>
+        <w:t xml:space="preserve"> Report</w:t>
+      </w:r>
+    </w:p>
+    <w:p>
+      <w:r>
+        <w:rPr>
+          <w:noProof/>
+        </w:rPr>
+        <w:drawing>
+          <wp:inline distT="0" distB="0" distL="0" distR="0" wp14:anchorId="628A87AF" wp14:editId="77841DF6">
+            <wp:extent cx="6858000" cy="2618105"/>
+            <wp:effectExtent l="0" t="0" r="0" b="0"/>
+            <wp:docPr id="24" name="Picture 24"/>
+            <wp:cNvGraphicFramePr>
+              <a:graphicFrameLocks xmlns:a="http://schemas.openxmlformats.org/drawingml/2006/main" noChangeAspect="1"/>
+            </wp:cNvGraphicFramePr>
+            <a:graphic xmlns:a="http://schemas.openxmlformats.org/drawingml/2006/main">
+              <a:graphicData uri="http://schemas.openxmlformats.org/drawingml/2006/picture">
+                <pic:pic xmlns:pic="http://schemas.openxmlformats.org/drawingml/2006/picture">
+                  <pic:nvPicPr>
+                    <pic:cNvPr id="24" name="Summary Report.png"/>
+                    <pic:cNvPicPr/>
+                  </pic:nvPicPr>
+                  <pic:blipFill>
+                    <a:blip r:embed="rId16">
+                      <a:extLst>
+                        <a:ext uri="{28A0092B-C50C-407E-A947-70E740481C1C}">
+                          <a14:useLocalDpi xmlns:a14="http://schemas.microsoft.com/office/drawing/2010/main" val="0"/>
+                        </a:ext>
+                      </a:extLst>
+                    </a:blip>
+                    <a:stretch>
+                      <a:fillRect/>
+                    </a:stretch>
+                  </pic:blipFill>
+                  <pic:spPr>
+                    <a:xfrm>
+                      <a:off x="0" y="0"/>
+                      <a:ext cx="6858000" cy="2618105"/>
+                    </a:xfrm>
+                    <a:prstGeom prst="rect">
+                      <a:avLst/>
+                    </a:prstGeom>
+                  </pic:spPr>
+                </pic:pic>
+              </a:graphicData>
+            </a:graphic>
+          </wp:inline>
+        </w:drawing>
+      </w:r>
+    </w:p>
+    <w:p>
+      <w:r>
+        <w:t>Description: The Chocoholics Anonymous Manager Report Use Case allows the accounts payable manager to have a summary report for each week.</w:t>
+      </w:r>
+    </w:p>
+    <w:p/>
+    <w:p>
+      <w:r>
+        <w:t>Step 1: At midnight on Friday of each week, the main accounting procedure is run at the Data Center. It reads the week’s file of services provided and prints the Summary Report.</w:t>
+      </w:r>
+    </w:p>
+    <w:p>
+      <w:r>
+        <w:t>Step 2: The report lists every provider to be paid that week, the number of consultations each had, and his/her total fee for the week.</w:t>
+      </w:r>
+    </w:p>
+    <w:p>
+      <w:r>
+        <w:t>Step 3: The report also totals the number of providers who provided services, the total number of consultations, and the overall fee total.</w:t>
+      </w:r>
+    </w:p>
+    <w:p>
+      <w:r>
+        <w:t>Step 4: The Summary Report is sent to the manager for Accounts Payable.</w:t>
+      </w:r>
+    </w:p>
+    <w:p/>
     <w:p>
       <w:pPr>
         <w:jc w:val="center"/>
@@ -855,13 +2829,81 @@
           <w:u w:val="single"/>
         </w:rPr>
       </w:pPr>
-      <w:r>
+    </w:p>
+    <w:p>
+      <w:pPr>
+        <w:jc w:val="center"/>
         <w:rPr>
           <w:b/>
           <w:sz w:val="40"/>
           <w:szCs w:val="40"/>
           <w:u w:val="single"/>
         </w:rPr>
+      </w:pPr>
+    </w:p>
+    <w:p>
+      <w:pPr>
+        <w:jc w:val="center"/>
+        <w:rPr>
+          <w:b/>
+          <w:sz w:val="40"/>
+          <w:szCs w:val="40"/>
+          <w:u w:val="single"/>
+        </w:rPr>
+      </w:pPr>
+    </w:p>
+    <w:p>
+      <w:pPr>
+        <w:jc w:val="center"/>
+        <w:rPr>
+          <w:b/>
+          <w:sz w:val="40"/>
+          <w:szCs w:val="40"/>
+          <w:u w:val="single"/>
+        </w:rPr>
+      </w:pPr>
+    </w:p>
+    <w:p>
+      <w:pPr>
+        <w:jc w:val="center"/>
+        <w:rPr>
+          <w:b/>
+          <w:sz w:val="40"/>
+          <w:szCs w:val="40"/>
+          <w:u w:val="single"/>
+        </w:rPr>
+      </w:pPr>
+    </w:p>
+    <w:p>
+      <w:pPr>
+        <w:jc w:val="center"/>
+        <w:rPr>
+          <w:b/>
+          <w:sz w:val="40"/>
+          <w:szCs w:val="40"/>
+          <w:u w:val="single"/>
+        </w:rPr>
+      </w:pPr>
+    </w:p>
+    <w:p>
+      <w:pPr>
+        <w:jc w:val="center"/>
+        <w:rPr>
+          <w:b/>
+          <w:sz w:val="40"/>
+          <w:szCs w:val="40"/>
+          <w:u w:val="single"/>
+        </w:rPr>
+      </w:pPr>
+      <w:bookmarkStart w:id="0" w:name="_GoBack"/>
+      <w:bookmarkEnd w:id="0"/>
+      <w:r>
+        <w:rPr>
+          <w:b/>
+          <w:sz w:val="40"/>
+          <w:szCs w:val="40"/>
+          <w:u w:val="single"/>
+        </w:rPr>
         <w:lastRenderedPageBreak/>
         <w:t xml:space="preserve">Version Control </w:t>
       </w:r>
@@ -892,32 +2934,33 @@
           <w:szCs w:val="40"/>
           <w:u w:val="single"/>
         </w:rPr>
-        <w:t xml:space="preserve"> from </w:t>
+        <w:t xml:space="preserve"> from GitHub Terminal</w:t>
+      </w:r>
+    </w:p>
+    <w:p>
+      <w:r>
+        <w:t>jfisher4 - Tue Oct 20 15:03:02 2015 -0400</w:t>
+      </w:r>
+      <w:proofErr w:type="gramStart"/>
+      <w:r>
+        <w:t>, :</w:t>
+      </w:r>
+      <w:proofErr w:type="gramEnd"/>
+      <w:r>
+        <w:t xml:space="preserve"> upload the log document</w:t>
+      </w:r>
+    </w:p>
+    <w:p>
+      <w:r>
+        <w:t xml:space="preserve">Joshua </w:t>
       </w:r>
       <w:proofErr w:type="spellStart"/>
       <w:r>
-        <w:rPr>
-          <w:b/>
-          <w:sz w:val="40"/>
-          <w:szCs w:val="40"/>
-          <w:u w:val="single"/>
-        </w:rPr>
-        <w:t>GitHub</w:t>
+        <w:t>Pinos</w:t>
       </w:r>
       <w:proofErr w:type="spellEnd"/>
       <w:r>
-        <w:rPr>
-          <w:b/>
-          <w:sz w:val="40"/>
-          <w:szCs w:val="40"/>
-          <w:u w:val="single"/>
-        </w:rPr>
-        <w:t xml:space="preserve"> Terminal</w:t>
-      </w:r>
-    </w:p>
-    <w:p>
-      <w:r>
-        <w:t>jfisher4 - Tue Oct 20 15:03:02 2015 -0400</w:t>
+        <w:t xml:space="preserve"> - Tue Oct 20 13:39:08 2015 -0400</w:t>
       </w:r>
       <w:proofErr w:type="gramStart"/>
       <w:r>
@@ -925,7 +2968,7 @@
       </w:r>
       <w:proofErr w:type="gramEnd"/>
       <w:r>
-        <w:t xml:space="preserve"> upload the log document</w:t>
+        <w:t xml:space="preserve"> Added Use Case Diagram. Removed C++ skeleton code and added java code, since GUI usage is prevalent in code.</w:t>
       </w:r>
     </w:p>
     <w:p>
@@ -938,7 +2981,7 @@
       </w:r>
       <w:proofErr w:type="spellEnd"/>
       <w:r>
-        <w:t xml:space="preserve"> - Tue Oct 20 13:39:08 2015 -0400</w:t>
+        <w:t xml:space="preserve"> - Mon Oct 19 23:36:17 2015 -0400</w:t>
       </w:r>
       <w:proofErr w:type="gramStart"/>
       <w:r>
@@ -946,13 +2989,37 @@
       </w:r>
       <w:proofErr w:type="gramEnd"/>
       <w:r>
-        <w:t xml:space="preserve"> Added Use Case Diagram. </w:t>
+        <w:t xml:space="preserve"> Added skeleton files for code(Mainly for getting folder structure correct in GitHub).</w:t>
+      </w:r>
+    </w:p>
+    <w:p>
+      <w:r>
+        <w:t xml:space="preserve">Joshua </w:t>
+      </w:r>
+      <w:proofErr w:type="spellStart"/>
+      <w:r>
+        <w:t>Pinos</w:t>
+      </w:r>
+      <w:proofErr w:type="spellEnd"/>
+      <w:r>
+        <w:t xml:space="preserve"> - Mon Oct 19 23:33:24 2015 -0400</w:t>
       </w:r>
       <w:proofErr w:type="gramStart"/>
       <w:r>
-        <w:t>Removed C++ skeleton code and added java code, since GUI usage is prevalent in code.</w:t>
+        <w:t>, :</w:t>
       </w:r>
       <w:proofErr w:type="gramEnd"/>
+      <w:r>
+        <w:t xml:space="preserve"> Added structure for C++ code, headers files, and </w:t>
+      </w:r>
+      <w:proofErr w:type="spellStart"/>
+      <w:r>
+        <w:t>Makefile</w:t>
+      </w:r>
+      <w:proofErr w:type="spellEnd"/>
+      <w:r>
+        <w:t>.</w:t>
+      </w:r>
     </w:p>
     <w:p>
       <w:r>
@@ -964,7 +3031,7 @@
       </w:r>
       <w:proofErr w:type="spellEnd"/>
       <w:r>
-        <w:t xml:space="preserve"> - Mon Oct 19 23:36:17 2015 -0400</w:t>
+        <w:t xml:space="preserve"> - Mon Oct 19 16:45:07 2015 -0400</w:t>
       </w:r>
       <w:proofErr w:type="gramStart"/>
       <w:r>
@@ -972,15 +3039,28 @@
       </w:r>
       <w:proofErr w:type="gramEnd"/>
       <w:r>
-        <w:t xml:space="preserve"> Added skeleton files for code(Mainly for getting folder structure correct in </w:t>
+        <w:t xml:space="preserve"> Added image of UML diagram.</w:t>
+      </w:r>
+    </w:p>
+    <w:p>
+      <w:r>
+        <w:t xml:space="preserve">Joshua </w:t>
       </w:r>
       <w:proofErr w:type="spellStart"/>
       <w:r>
-        <w:t>GitHub</w:t>
+        <w:t>Cutolo</w:t>
       </w:r>
       <w:proofErr w:type="spellEnd"/>
       <w:r>
-        <w:t>).</w:t>
+        <w:t xml:space="preserve"> - Mon Oct 19 16:43:09 2015 -0400</w:t>
+      </w:r>
+      <w:proofErr w:type="gramStart"/>
+      <w:r>
+        <w:t>, :</w:t>
+      </w:r>
+      <w:proofErr w:type="gramEnd"/>
+      <w:r>
+        <w:t xml:space="preserve"> Completed Use Case Diagram using UML diagram.</w:t>
       </w:r>
     </w:p>
     <w:p>
@@ -993,7 +3073,7 @@
       </w:r>
       <w:proofErr w:type="spellEnd"/>
       <w:r>
-        <w:t xml:space="preserve"> - Mon Oct 19 23:33:24 2015 -0400</w:t>
+        <w:t xml:space="preserve"> - Mon Oct 19 16:23:57 2015 -0400</w:t>
       </w:r>
       <w:proofErr w:type="gramStart"/>
       <w:r>
@@ -1001,28 +3081,20 @@
       </w:r>
       <w:proofErr w:type="gramEnd"/>
       <w:r>
-        <w:t xml:space="preserve"> Added structure for C++ code, headers files, and </w:t>
+        <w:t xml:space="preserve"> Create visual UML diagram.</w:t>
+      </w:r>
+    </w:p>
+    <w:p>
+      <w:r>
+        <w:t xml:space="preserve">Joshua </w:t>
       </w:r>
       <w:proofErr w:type="spellStart"/>
       <w:r>
-        <w:t>Makefile</w:t>
+        <w:t>Cutolo</w:t>
       </w:r>
       <w:proofErr w:type="spellEnd"/>
       <w:r>
-        <w:t>.</w:t>
-      </w:r>
-    </w:p>
-    <w:p>
-      <w:r>
-        <w:t xml:space="preserve">Joshua </w:t>
-      </w:r>
-      <w:proofErr w:type="spellStart"/>
-      <w:r>
-        <w:t>Pinos</w:t>
-      </w:r>
-      <w:proofErr w:type="spellEnd"/>
-      <w:r>
-        <w:t xml:space="preserve"> - Mon Oct 19 16:45:07 2015 -0400</w:t>
+        <w:t xml:space="preserve"> - Mon Oct 19 16:19:51 2015 -0400</w:t>
       </w:r>
       <w:proofErr w:type="gramStart"/>
       <w:r>
@@ -1030,78 +3102,7 @@
       </w:r>
       <w:proofErr w:type="gramEnd"/>
       <w:r>
-        <w:t xml:space="preserve"> Added image of UML diagram.</w:t>
-      </w:r>
-    </w:p>
-    <w:p>
-      <w:r>
-        <w:t xml:space="preserve">Joshua </w:t>
-      </w:r>
-      <w:proofErr w:type="spellStart"/>
-      <w:r>
-        <w:t>Cutolo</w:t>
-      </w:r>
-      <w:proofErr w:type="spellEnd"/>
-      <w:r>
-        <w:t xml:space="preserve"> - Mon Oct 19 16:43:09 2015 -0400</w:t>
-      </w:r>
-      <w:proofErr w:type="gramStart"/>
-      <w:r>
-        <w:t>, :</w:t>
-      </w:r>
-      <w:proofErr w:type="gramEnd"/>
-      <w:r>
-        <w:t xml:space="preserve"> Completed Use Case Diagram using UML diagram.</w:t>
-      </w:r>
-    </w:p>
-    <w:p>
-      <w:r>
-        <w:t xml:space="preserve">Joshua </w:t>
-      </w:r>
-      <w:proofErr w:type="spellStart"/>
-      <w:r>
-        <w:t>Pinos</w:t>
-      </w:r>
-      <w:proofErr w:type="spellEnd"/>
-      <w:r>
-        <w:t xml:space="preserve"> - Mon Oct 19 16:23:57 2015 -0400</w:t>
-      </w:r>
-      <w:proofErr w:type="gramStart"/>
-      <w:r>
-        <w:t>, :</w:t>
-      </w:r>
-      <w:proofErr w:type="gramEnd"/>
-      <w:r>
-        <w:t xml:space="preserve"> Create visual UML diagram.</w:t>
-      </w:r>
-    </w:p>
-    <w:p>
-      <w:r>
-        <w:t xml:space="preserve">Joshua </w:t>
-      </w:r>
-      <w:proofErr w:type="spellStart"/>
-      <w:r>
-        <w:t>Cutolo</w:t>
-      </w:r>
-      <w:proofErr w:type="spellEnd"/>
-      <w:r>
-        <w:t xml:space="preserve"> - Mon Oct 19 16:19:51 2015 -0400</w:t>
-      </w:r>
-      <w:proofErr w:type="gramStart"/>
-      <w:r>
-        <w:t>, :</w:t>
-      </w:r>
-      <w:proofErr w:type="gramEnd"/>
-      <w:r>
-        <w:t xml:space="preserve"> Added full skeleton of all </w:t>
-      </w:r>
-      <w:proofErr w:type="spellStart"/>
-      <w:r>
-        <w:t>datatypes</w:t>
-      </w:r>
-      <w:proofErr w:type="spellEnd"/>
-      <w:r>
-        <w:t xml:space="preserve"> and classes, including physical components as well.</w:t>
+        <w:t xml:space="preserve"> Added full skeleton of all datatypes and classes, including physical components as well.</w:t>
       </w:r>
     </w:p>
     <w:p>
@@ -1831,8 +3832,275 @@
 </file>
 
 <file path=word/numbering.xml><?xml version="1.0" encoding="utf-8"?>
-<w:numbering xmlns:ve="http://schemas.openxmlformats.org/markup-compatibility/2006" xmlns:o="urn:schemas-microsoft-com:office:office" xmlns:r="http://schemas.openxmlformats.org/officeDocument/2006/relationships" xmlns:m="http://schemas.openxmlformats.org/officeDocument/2006/math" xmlns:v="urn:schemas-microsoft-com:vml" xmlns:wp="http://schemas.openxmlformats.org/drawingml/2006/wordprocessingDrawing" xmlns:w10="urn:schemas-microsoft-com:office:word" xmlns:w="http://schemas.openxmlformats.org/wordprocessingml/2006/main" xmlns:wne="http://schemas.microsoft.com/office/word/2006/wordml">
-  <w:abstractNum w:abstractNumId="0">
+<w:numbering xmlns:wpc="http://schemas.microsoft.com/office/word/2010/wordprocessingCanvas" xmlns:mc="http://schemas.openxmlformats.org/markup-compatibility/2006" xmlns:o="urn:schemas-microsoft-com:office:office" xmlns:r="http://schemas.openxmlformats.org/officeDocument/2006/relationships" xmlns:m="http://schemas.openxmlformats.org/officeDocument/2006/math" xmlns:v="urn:schemas-microsoft-com:vml" xmlns:wp14="http://schemas.microsoft.com/office/word/2010/wordprocessingDrawing" xmlns:wp="http://schemas.openxmlformats.org/drawingml/2006/wordprocessingDrawing" xmlns:w10="urn:schemas-microsoft-com:office:word" xmlns:w="http://schemas.openxmlformats.org/wordprocessingml/2006/main" xmlns:w14="http://schemas.microsoft.com/office/word/2010/wordml" xmlns:w15="http://schemas.microsoft.com/office/word/2012/wordml" xmlns:wpg="http://schemas.microsoft.com/office/word/2010/wordprocessingGroup" xmlns:wpi="http://schemas.microsoft.com/office/word/2010/wordprocessingInk" xmlns:wne="http://schemas.microsoft.com/office/word/2006/wordml" xmlns:wps="http://schemas.microsoft.com/office/word/2010/wordprocessingShape" mc:Ignorable="w14 w15 wp14">
+  <w:abstractNum w:abstractNumId="0" w15:restartNumberingAfterBreak="0">
+    <w:nsid w:val="0D4F3775"/>
+    <w:multiLevelType w:val="hybridMultilevel"/>
+    <w:tmpl w:val="38F67D1A"/>
+    <w:lvl w:ilvl="0" w:tplc="6EC4ACEA">
+      <w:start w:val="1"/>
+      <w:numFmt w:val="lowerLetter"/>
+      <w:lvlText w:val="%1)"/>
+      <w:lvlJc w:val="left"/>
+      <w:pPr>
+        <w:ind w:left="1080" w:hanging="360"/>
+      </w:pPr>
+      <w:rPr>
+        <w:rFonts w:hint="default"/>
+      </w:rPr>
+    </w:lvl>
+    <w:lvl w:ilvl="1" w:tplc="04090019">
+      <w:start w:val="1"/>
+      <w:numFmt w:val="lowerLetter"/>
+      <w:lvlText w:val="%2."/>
+      <w:lvlJc w:val="left"/>
+      <w:pPr>
+        <w:ind w:left="1800" w:hanging="360"/>
+      </w:pPr>
+    </w:lvl>
+    <w:lvl w:ilvl="2" w:tplc="0409001B" w:tentative="1">
+      <w:start w:val="1"/>
+      <w:numFmt w:val="lowerRoman"/>
+      <w:lvlText w:val="%3."/>
+      <w:lvlJc w:val="right"/>
+      <w:pPr>
+        <w:ind w:left="2520" w:hanging="180"/>
+      </w:pPr>
+    </w:lvl>
+    <w:lvl w:ilvl="3" w:tplc="0409000F" w:tentative="1">
+      <w:start w:val="1"/>
+      <w:numFmt w:val="decimal"/>
+      <w:lvlText w:val="%4."/>
+      <w:lvlJc w:val="left"/>
+      <w:pPr>
+        <w:ind w:left="3240" w:hanging="360"/>
+      </w:pPr>
+    </w:lvl>
+    <w:lvl w:ilvl="4" w:tplc="04090019" w:tentative="1">
+      <w:start w:val="1"/>
+      <w:numFmt w:val="lowerLetter"/>
+      <w:lvlText w:val="%5."/>
+      <w:lvlJc w:val="left"/>
+      <w:pPr>
+        <w:ind w:left="3960" w:hanging="360"/>
+      </w:pPr>
+    </w:lvl>
+    <w:lvl w:ilvl="5" w:tplc="0409001B" w:tentative="1">
+      <w:start w:val="1"/>
+      <w:numFmt w:val="lowerRoman"/>
+      <w:lvlText w:val="%6."/>
+      <w:lvlJc w:val="right"/>
+      <w:pPr>
+        <w:ind w:left="4680" w:hanging="180"/>
+      </w:pPr>
+    </w:lvl>
+    <w:lvl w:ilvl="6" w:tplc="0409000F" w:tentative="1">
+      <w:start w:val="1"/>
+      <w:numFmt w:val="decimal"/>
+      <w:lvlText w:val="%7."/>
+      <w:lvlJc w:val="left"/>
+      <w:pPr>
+        <w:ind w:left="5400" w:hanging="360"/>
+      </w:pPr>
+    </w:lvl>
+    <w:lvl w:ilvl="7" w:tplc="04090019" w:tentative="1">
+      <w:start w:val="1"/>
+      <w:numFmt w:val="lowerLetter"/>
+      <w:lvlText w:val="%8."/>
+      <w:lvlJc w:val="left"/>
+      <w:pPr>
+        <w:ind w:left="6120" w:hanging="360"/>
+      </w:pPr>
+    </w:lvl>
+    <w:lvl w:ilvl="8" w:tplc="0409001B" w:tentative="1">
+      <w:start w:val="1"/>
+      <w:numFmt w:val="lowerRoman"/>
+      <w:lvlText w:val="%9."/>
+      <w:lvlJc w:val="right"/>
+      <w:pPr>
+        <w:ind w:left="6840" w:hanging="180"/>
+      </w:pPr>
+    </w:lvl>
+  </w:abstractNum>
+  <w:abstractNum w:abstractNumId="1" w15:restartNumberingAfterBreak="0">
+    <w:nsid w:val="21DC256B"/>
+    <w:multiLevelType w:val="hybridMultilevel"/>
+    <w:tmpl w:val="FE9C350E"/>
+    <w:lvl w:ilvl="0" w:tplc="E6C804FE">
+      <w:start w:val="1"/>
+      <w:numFmt w:val="lowerLetter"/>
+      <w:lvlText w:val="%1)"/>
+      <w:lvlJc w:val="left"/>
+      <w:pPr>
+        <w:ind w:left="1080" w:hanging="360"/>
+      </w:pPr>
+      <w:rPr>
+        <w:rFonts w:hint="default"/>
+      </w:rPr>
+    </w:lvl>
+    <w:lvl w:ilvl="1" w:tplc="04090019">
+      <w:start w:val="1"/>
+      <w:numFmt w:val="lowerLetter"/>
+      <w:lvlText w:val="%2."/>
+      <w:lvlJc w:val="left"/>
+      <w:pPr>
+        <w:ind w:left="1800" w:hanging="360"/>
+      </w:pPr>
+    </w:lvl>
+    <w:lvl w:ilvl="2" w:tplc="0409001B" w:tentative="1">
+      <w:start w:val="1"/>
+      <w:numFmt w:val="lowerRoman"/>
+      <w:lvlText w:val="%3."/>
+      <w:lvlJc w:val="right"/>
+      <w:pPr>
+        <w:ind w:left="2520" w:hanging="180"/>
+      </w:pPr>
+    </w:lvl>
+    <w:lvl w:ilvl="3" w:tplc="0409000F" w:tentative="1">
+      <w:start w:val="1"/>
+      <w:numFmt w:val="decimal"/>
+      <w:lvlText w:val="%4."/>
+      <w:lvlJc w:val="left"/>
+      <w:pPr>
+        <w:ind w:left="3240" w:hanging="360"/>
+      </w:pPr>
+    </w:lvl>
+    <w:lvl w:ilvl="4" w:tplc="04090019" w:tentative="1">
+      <w:start w:val="1"/>
+      <w:numFmt w:val="lowerLetter"/>
+      <w:lvlText w:val="%5."/>
+      <w:lvlJc w:val="left"/>
+      <w:pPr>
+        <w:ind w:left="3960" w:hanging="360"/>
+      </w:pPr>
+    </w:lvl>
+    <w:lvl w:ilvl="5" w:tplc="0409001B" w:tentative="1">
+      <w:start w:val="1"/>
+      <w:numFmt w:val="lowerRoman"/>
+      <w:lvlText w:val="%6."/>
+      <w:lvlJc w:val="right"/>
+      <w:pPr>
+        <w:ind w:left="4680" w:hanging="180"/>
+      </w:pPr>
+    </w:lvl>
+    <w:lvl w:ilvl="6" w:tplc="0409000F" w:tentative="1">
+      <w:start w:val="1"/>
+      <w:numFmt w:val="decimal"/>
+      <w:lvlText w:val="%7."/>
+      <w:lvlJc w:val="left"/>
+      <w:pPr>
+        <w:ind w:left="5400" w:hanging="360"/>
+      </w:pPr>
+    </w:lvl>
+    <w:lvl w:ilvl="7" w:tplc="04090019" w:tentative="1">
+      <w:start w:val="1"/>
+      <w:numFmt w:val="lowerLetter"/>
+      <w:lvlText w:val="%8."/>
+      <w:lvlJc w:val="left"/>
+      <w:pPr>
+        <w:ind w:left="6120" w:hanging="360"/>
+      </w:pPr>
+    </w:lvl>
+    <w:lvl w:ilvl="8" w:tplc="0409001B" w:tentative="1">
+      <w:start w:val="1"/>
+      <w:numFmt w:val="lowerRoman"/>
+      <w:lvlText w:val="%9."/>
+      <w:lvlJc w:val="right"/>
+      <w:pPr>
+        <w:ind w:left="6840" w:hanging="180"/>
+      </w:pPr>
+    </w:lvl>
+  </w:abstractNum>
+  <w:abstractNum w:abstractNumId="2" w15:restartNumberingAfterBreak="0">
+    <w:nsid w:val="4181295B"/>
+    <w:multiLevelType w:val="hybridMultilevel"/>
+    <w:tmpl w:val="1AE2C108"/>
+    <w:lvl w:ilvl="0" w:tplc="47B2E802">
+      <w:start w:val="1"/>
+      <w:numFmt w:val="lowerLetter"/>
+      <w:lvlText w:val="%1)"/>
+      <w:lvlJc w:val="left"/>
+      <w:pPr>
+        <w:ind w:left="1080" w:hanging="360"/>
+      </w:pPr>
+      <w:rPr>
+        <w:rFonts w:hint="default"/>
+      </w:rPr>
+    </w:lvl>
+    <w:lvl w:ilvl="1" w:tplc="04090019">
+      <w:start w:val="1"/>
+      <w:numFmt w:val="lowerLetter"/>
+      <w:lvlText w:val="%2."/>
+      <w:lvlJc w:val="left"/>
+      <w:pPr>
+        <w:ind w:left="1800" w:hanging="360"/>
+      </w:pPr>
+    </w:lvl>
+    <w:lvl w:ilvl="2" w:tplc="0409001B" w:tentative="1">
+      <w:start w:val="1"/>
+      <w:numFmt w:val="lowerRoman"/>
+      <w:lvlText w:val="%3."/>
+      <w:lvlJc w:val="right"/>
+      <w:pPr>
+        <w:ind w:left="2520" w:hanging="180"/>
+      </w:pPr>
+    </w:lvl>
+    <w:lvl w:ilvl="3" w:tplc="0409000F" w:tentative="1">
+      <w:start w:val="1"/>
+      <w:numFmt w:val="decimal"/>
+      <w:lvlText w:val="%4."/>
+      <w:lvlJc w:val="left"/>
+      <w:pPr>
+        <w:ind w:left="3240" w:hanging="360"/>
+      </w:pPr>
+    </w:lvl>
+    <w:lvl w:ilvl="4" w:tplc="04090019" w:tentative="1">
+      <w:start w:val="1"/>
+      <w:numFmt w:val="lowerLetter"/>
+      <w:lvlText w:val="%5."/>
+      <w:lvlJc w:val="left"/>
+      <w:pPr>
+        <w:ind w:left="3960" w:hanging="360"/>
+      </w:pPr>
+    </w:lvl>
+    <w:lvl w:ilvl="5" w:tplc="0409001B" w:tentative="1">
+      <w:start w:val="1"/>
+      <w:numFmt w:val="lowerRoman"/>
+      <w:lvlText w:val="%6."/>
+      <w:lvlJc w:val="right"/>
+      <w:pPr>
+        <w:ind w:left="4680" w:hanging="180"/>
+      </w:pPr>
+    </w:lvl>
+    <w:lvl w:ilvl="6" w:tplc="0409000F" w:tentative="1">
+      <w:start w:val="1"/>
+      <w:numFmt w:val="decimal"/>
+      <w:lvlText w:val="%7."/>
+      <w:lvlJc w:val="left"/>
+      <w:pPr>
+        <w:ind w:left="5400" w:hanging="360"/>
+      </w:pPr>
+    </w:lvl>
+    <w:lvl w:ilvl="7" w:tplc="04090019" w:tentative="1">
+      <w:start w:val="1"/>
+      <w:numFmt w:val="lowerLetter"/>
+      <w:lvlText w:val="%8."/>
+      <w:lvlJc w:val="left"/>
+      <w:pPr>
+        <w:ind w:left="6120" w:hanging="360"/>
+      </w:pPr>
+    </w:lvl>
+    <w:lvl w:ilvl="8" w:tplc="0409001B" w:tentative="1">
+      <w:start w:val="1"/>
+      <w:numFmt w:val="lowerRoman"/>
+      <w:lvlText w:val="%9."/>
+      <w:lvlJc w:val="right"/>
+      <w:pPr>
+        <w:ind w:left="6840" w:hanging="180"/>
+      </w:pPr>
+    </w:lvl>
+  </w:abstractNum>
+  <w:abstractNum w:abstractNumId="3" w15:restartNumberingAfterBreak="0">
     <w:nsid w:val="4C646B55"/>
     <w:multiLevelType w:val="hybridMultilevel"/>
     <w:tmpl w:val="BAE21486"/>
@@ -1918,14 +4186,115 @@
       </w:pPr>
     </w:lvl>
   </w:abstractNum>
+  <w:abstractNum w:abstractNumId="4" w15:restartNumberingAfterBreak="0">
+    <w:nsid w:val="6A6158BF"/>
+    <w:multiLevelType w:val="hybridMultilevel"/>
+    <w:tmpl w:val="5C3A9F08"/>
+    <w:lvl w:ilvl="0" w:tplc="9F84FD2E">
+      <w:start w:val="1"/>
+      <w:numFmt w:val="lowerLetter"/>
+      <w:lvlText w:val="%1)"/>
+      <w:lvlJc w:val="left"/>
+      <w:pPr>
+        <w:ind w:left="1080" w:hanging="360"/>
+      </w:pPr>
+      <w:rPr>
+        <w:rFonts w:hint="default"/>
+      </w:rPr>
+    </w:lvl>
+    <w:lvl w:ilvl="1" w:tplc="04090019" w:tentative="1">
+      <w:start w:val="1"/>
+      <w:numFmt w:val="lowerLetter"/>
+      <w:lvlText w:val="%2."/>
+      <w:lvlJc w:val="left"/>
+      <w:pPr>
+        <w:ind w:left="1800" w:hanging="360"/>
+      </w:pPr>
+    </w:lvl>
+    <w:lvl w:ilvl="2" w:tplc="0409001B" w:tentative="1">
+      <w:start w:val="1"/>
+      <w:numFmt w:val="lowerRoman"/>
+      <w:lvlText w:val="%3."/>
+      <w:lvlJc w:val="right"/>
+      <w:pPr>
+        <w:ind w:left="2520" w:hanging="180"/>
+      </w:pPr>
+    </w:lvl>
+    <w:lvl w:ilvl="3" w:tplc="0409000F" w:tentative="1">
+      <w:start w:val="1"/>
+      <w:numFmt w:val="decimal"/>
+      <w:lvlText w:val="%4."/>
+      <w:lvlJc w:val="left"/>
+      <w:pPr>
+        <w:ind w:left="3240" w:hanging="360"/>
+      </w:pPr>
+    </w:lvl>
+    <w:lvl w:ilvl="4" w:tplc="04090019" w:tentative="1">
+      <w:start w:val="1"/>
+      <w:numFmt w:val="lowerLetter"/>
+      <w:lvlText w:val="%5."/>
+      <w:lvlJc w:val="left"/>
+      <w:pPr>
+        <w:ind w:left="3960" w:hanging="360"/>
+      </w:pPr>
+    </w:lvl>
+    <w:lvl w:ilvl="5" w:tplc="0409001B" w:tentative="1">
+      <w:start w:val="1"/>
+      <w:numFmt w:val="lowerRoman"/>
+      <w:lvlText w:val="%6."/>
+      <w:lvlJc w:val="right"/>
+      <w:pPr>
+        <w:ind w:left="4680" w:hanging="180"/>
+      </w:pPr>
+    </w:lvl>
+    <w:lvl w:ilvl="6" w:tplc="0409000F" w:tentative="1">
+      <w:start w:val="1"/>
+      <w:numFmt w:val="decimal"/>
+      <w:lvlText w:val="%7."/>
+      <w:lvlJc w:val="left"/>
+      <w:pPr>
+        <w:ind w:left="5400" w:hanging="360"/>
+      </w:pPr>
+    </w:lvl>
+    <w:lvl w:ilvl="7" w:tplc="04090019" w:tentative="1">
+      <w:start w:val="1"/>
+      <w:numFmt w:val="lowerLetter"/>
+      <w:lvlText w:val="%8."/>
+      <w:lvlJc w:val="left"/>
+      <w:pPr>
+        <w:ind w:left="6120" w:hanging="360"/>
+      </w:pPr>
+    </w:lvl>
+    <w:lvl w:ilvl="8" w:tplc="0409001B" w:tentative="1">
+      <w:start w:val="1"/>
+      <w:numFmt w:val="lowerRoman"/>
+      <w:lvlText w:val="%9."/>
+      <w:lvlJc w:val="right"/>
+      <w:pPr>
+        <w:ind w:left="6840" w:hanging="180"/>
+      </w:pPr>
+    </w:lvl>
+  </w:abstractNum>
   <w:num w:numId="1">
+    <w:abstractNumId w:val="3"/>
+  </w:num>
+  <w:num w:numId="2">
+    <w:abstractNumId w:val="2"/>
+  </w:num>
+  <w:num w:numId="3">
+    <w:abstractNumId w:val="4"/>
+  </w:num>
+  <w:num w:numId="4">
+    <w:abstractNumId w:val="1"/>
+  </w:num>
+  <w:num w:numId="5">
     <w:abstractNumId w:val="0"/>
   </w:num>
 </w:numbering>
 </file>
 
 <file path=word/styles.xml><?xml version="1.0" encoding="utf-8"?>
-<w:styles xmlns:r="http://schemas.openxmlformats.org/officeDocument/2006/relationships" xmlns:w="http://schemas.openxmlformats.org/wordprocessingml/2006/main">
+<w:styles xmlns:mc="http://schemas.openxmlformats.org/markup-compatibility/2006" xmlns:r="http://schemas.openxmlformats.org/officeDocument/2006/relationships" xmlns:w="http://schemas.openxmlformats.org/wordprocessingml/2006/main" xmlns:w14="http://schemas.microsoft.com/office/word/2010/wordml" xmlns:w15="http://schemas.microsoft.com/office/word/2012/wordml" mc:Ignorable="w14 w15">
   <w:docDefaults>
     <w:rPrDefault>
       <w:rPr>
@@ -1941,144 +4310,378 @@
       </w:pPr>
     </w:pPrDefault>
   </w:docDefaults>
-  <w:latentStyles w:defLockedState="0" w:defUIPriority="99" w:defSemiHidden="1" w:defUnhideWhenUsed="1" w:defQFormat="0" w:count="267">
-    <w:lsdException w:name="Normal" w:semiHidden="0" w:uiPriority="0" w:unhideWhenUsed="0" w:qFormat="1"/>
-    <w:lsdException w:name="heading 1" w:semiHidden="0" w:uiPriority="9" w:unhideWhenUsed="0" w:qFormat="1"/>
-    <w:lsdException w:name="heading 2" w:uiPriority="9" w:qFormat="1"/>
-    <w:lsdException w:name="heading 3" w:uiPriority="9" w:qFormat="1"/>
-    <w:lsdException w:name="heading 4" w:uiPriority="9" w:qFormat="1"/>
-    <w:lsdException w:name="heading 5" w:uiPriority="9" w:qFormat="1"/>
-    <w:lsdException w:name="heading 6" w:uiPriority="9" w:qFormat="1"/>
-    <w:lsdException w:name="heading 7" w:uiPriority="9" w:qFormat="1"/>
-    <w:lsdException w:name="heading 8" w:uiPriority="9" w:qFormat="1"/>
-    <w:lsdException w:name="heading 9" w:uiPriority="9" w:qFormat="1"/>
-    <w:lsdException w:name="toc 1" w:uiPriority="39"/>
-    <w:lsdException w:name="toc 2" w:uiPriority="39"/>
-    <w:lsdException w:name="toc 3" w:uiPriority="39"/>
-    <w:lsdException w:name="toc 4" w:uiPriority="39"/>
-    <w:lsdException w:name="toc 5" w:uiPriority="39"/>
-    <w:lsdException w:name="toc 6" w:uiPriority="39"/>
-    <w:lsdException w:name="toc 7" w:uiPriority="39"/>
-    <w:lsdException w:name="toc 8" w:uiPriority="39"/>
-    <w:lsdException w:name="toc 9" w:uiPriority="39"/>
-    <w:lsdException w:name="caption" w:uiPriority="35" w:qFormat="1"/>
-    <w:lsdException w:name="Title" w:semiHidden="0" w:uiPriority="10" w:unhideWhenUsed="0" w:qFormat="1"/>
-    <w:lsdException w:name="Default Paragraph Font" w:uiPriority="1"/>
-    <w:lsdException w:name="Subtitle" w:semiHidden="0" w:uiPriority="11" w:unhideWhenUsed="0" w:qFormat="1"/>
-    <w:lsdException w:name="Strong" w:semiHidden="0" w:uiPriority="22" w:unhideWhenUsed="0" w:qFormat="1"/>
-    <w:lsdException w:name="Emphasis" w:semiHidden="0" w:uiPriority="20" w:unhideWhenUsed="0" w:qFormat="1"/>
-    <w:lsdException w:name="Table Grid" w:semiHidden="0" w:uiPriority="59" w:unhideWhenUsed="0"/>
-    <w:lsdException w:name="Placeholder Text" w:unhideWhenUsed="0"/>
-    <w:lsdException w:name="No Spacing" w:semiHidden="0" w:uiPriority="1" w:unhideWhenUsed="0" w:qFormat="1"/>
-    <w:lsdException w:name="Light Shading" w:semiHidden="0" w:uiPriority="60" w:unhideWhenUsed="0"/>
-    <w:lsdException w:name="Light List" w:semiHidden="0" w:uiPriority="61" w:unhideWhenUsed="0"/>
-    <w:lsdException w:name="Light Grid" w:semiHidden="0" w:uiPriority="62" w:unhideWhenUsed="0"/>
-    <w:lsdException w:name="Medium Shading 1" w:semiHidden="0" w:uiPriority="63" w:unhideWhenUsed="0"/>
-    <w:lsdException w:name="Medium Shading 2" w:semiHidden="0" w:uiPriority="64" w:unhideWhenUsed="0"/>
-    <w:lsdException w:name="Medium List 1" w:semiHidden="0" w:uiPriority="65" w:unhideWhenUsed="0"/>
-    <w:lsdException w:name="Medium List 2" w:semiHidden="0" w:uiPriority="66" w:unhideWhenUsed="0"/>
-    <w:lsdException w:name="Medium Grid 1" w:semiHidden="0" w:uiPriority="67" w:unhideWhenUsed="0"/>
-    <w:lsdException w:name="Medium Grid 2" w:semiHidden="0" w:uiPriority="68" w:unhideWhenUsed="0"/>
-    <w:lsdException w:name="Medium Grid 3" w:semiHidden="0" w:uiPriority="69" w:unhideWhenUsed="0"/>
-    <w:lsdException w:name="Dark List" w:semiHidden="0" w:uiPriority="70" w:unhideWhenUsed="0"/>
-    <w:lsdException w:name="Colorful Shading" w:semiHidden="0" w:uiPriority="71" w:unhideWhenUsed="0"/>
-    <w:lsdException w:name="Colorful List" w:semiHidden="0" w:uiPriority="72" w:unhideWhenUsed="0"/>
-    <w:lsdException w:name="Colorful Grid" w:semiHidden="0" w:uiPriority="73" w:unhideWhenUsed="0"/>
-    <w:lsdException w:name="Light Shading Accent 1" w:semiHidden="0" w:uiPriority="60" w:unhideWhenUsed="0"/>
-    <w:lsdException w:name="Light List Accent 1" w:semiHidden="0" w:uiPriority="61" w:unhideWhenUsed="0"/>
-    <w:lsdException w:name="Light Grid Accent 1" w:semiHidden="0" w:uiPriority="62" w:unhideWhenUsed="0"/>
-    <w:lsdException w:name="Medium Shading 1 Accent 1" w:semiHidden="0" w:uiPriority="63" w:unhideWhenUsed="0"/>
-    <w:lsdException w:name="Medium Shading 2 Accent 1" w:semiHidden="0" w:uiPriority="64" w:unhideWhenUsed="0"/>
-    <w:lsdException w:name="Medium List 1 Accent 1" w:semiHidden="0" w:uiPriority="65" w:unhideWhenUsed="0"/>
-    <w:lsdException w:name="Revision" w:unhideWhenUsed="0"/>
-    <w:lsdException w:name="List Paragraph" w:semiHidden="0" w:uiPriority="34" w:unhideWhenUsed="0" w:qFormat="1"/>
-    <w:lsdException w:name="Quote" w:semiHidden="0" w:uiPriority="29" w:unhideWhenUsed="0" w:qFormat="1"/>
-    <w:lsdException w:name="Intense Quote" w:semiHidden="0" w:uiPriority="30" w:unhideWhenUsed="0" w:qFormat="1"/>
-    <w:lsdException w:name="Medium List 2 Accent 1" w:semiHidden="0" w:uiPriority="66" w:unhideWhenUsed="0"/>
-    <w:lsdException w:name="Medium Grid 1 Accent 1" w:semiHidden="0" w:uiPriority="67" w:unhideWhenUsed="0"/>
-    <w:lsdException w:name="Medium Grid 2 Accent 1" w:semiHidden="0" w:uiPriority="68" w:unhideWhenUsed="0"/>
-    <w:lsdException w:name="Medium Grid 3 Accent 1" w:semiHidden="0" w:uiPriority="69" w:unhideWhenUsed="0"/>
-    <w:lsdException w:name="Dark List Accent 1" w:semiHidden="0" w:uiPriority="70" w:unhideWhenUsed="0"/>
-    <w:lsdException w:name="Colorful Shading Accent 1" w:semiHidden="0" w:uiPriority="71" w:unhideWhenUsed="0"/>
-    <w:lsdException w:name="Colorful List Accent 1" w:semiHidden="0" w:uiPriority="72" w:unhideWhenUsed="0"/>
-    <w:lsdException w:name="Colorful Grid Accent 1" w:semiHidden="0" w:uiPriority="73" w:unhideWhenUsed="0"/>
-    <w:lsdException w:name="Light Shading Accent 2" w:semiHidden="0" w:uiPriority="60" w:unhideWhenUsed="0"/>
-    <w:lsdException w:name="Light List Accent 2" w:semiHidden="0" w:uiPriority="61" w:unhideWhenUsed="0"/>
-    <w:lsdException w:name="Light Grid Accent 2" w:semiHidden="0" w:uiPriority="62" w:unhideWhenUsed="0"/>
-    <w:lsdException w:name="Medium Shading 1 Accent 2" w:semiHidden="0" w:uiPriority="63" w:unhideWhenUsed="0"/>
-    <w:lsdException w:name="Medium Shading 2 Accent 2" w:semiHidden="0" w:uiPriority="64" w:unhideWhenUsed="0"/>
-    <w:lsdException w:name="Medium List 1 Accent 2" w:semiHidden="0" w:uiPriority="65" w:unhideWhenUsed="0"/>
-    <w:lsdException w:name="Medium List 2 Accent 2" w:semiHidden="0" w:uiPriority="66" w:unhideWhenUsed="0"/>
-    <w:lsdException w:name="Medium Grid 1 Accent 2" w:semiHidden="0" w:uiPriority="67" w:unhideWhenUsed="0"/>
-    <w:lsdException w:name="Medium Grid 2 Accent 2" w:semiHidden="0" w:uiPriority="68" w:unhideWhenUsed="0"/>
-    <w:lsdException w:name="Medium Grid 3 Accent 2" w:semiHidden="0" w:uiPriority="69" w:unhideWhenUsed="0"/>
-    <w:lsdException w:name="Dark List Accent 2" w:semiHidden="0" w:uiPriority="70" w:unhideWhenUsed="0"/>
-    <w:lsdException w:name="Colorful Shading Accent 2" w:semiHidden="0" w:uiPriority="71" w:unhideWhenUsed="0"/>
-    <w:lsdException w:name="Colorful List Accent 2" w:semiHidden="0" w:uiPriority="72" w:unhideWhenUsed="0"/>
-    <w:lsdException w:name="Colorful Grid Accent 2" w:semiHidden="0" w:uiPriority="73" w:unhideWhenUsed="0"/>
-    <w:lsdException w:name="Light Shading Accent 3" w:semiHidden="0" w:uiPriority="60" w:unhideWhenUsed="0"/>
-    <w:lsdException w:name="Light List Accent 3" w:semiHidden="0" w:uiPriority="61" w:unhideWhenUsed="0"/>
-    <w:lsdException w:name="Light Grid Accent 3" w:semiHidden="0" w:uiPriority="62" w:unhideWhenUsed="0"/>
-    <w:lsdException w:name="Medium Shading 1 Accent 3" w:semiHidden="0" w:uiPriority="63" w:unhideWhenUsed="0"/>
-    <w:lsdException w:name="Medium Shading 2 Accent 3" w:semiHidden="0" w:uiPriority="64" w:unhideWhenUsed="0"/>
-    <w:lsdException w:name="Medium List 1 Accent 3" w:semiHidden="0" w:uiPriority="65" w:unhideWhenUsed="0"/>
-    <w:lsdException w:name="Medium List 2 Accent 3" w:semiHidden="0" w:uiPriority="66" w:unhideWhenUsed="0"/>
-    <w:lsdException w:name="Medium Grid 1 Accent 3" w:semiHidden="0" w:uiPriority="67" w:unhideWhenUsed="0"/>
-    <w:lsdException w:name="Medium Grid 2 Accent 3" w:semiHidden="0" w:uiPriority="68" w:unhideWhenUsed="0"/>
-    <w:lsdException w:name="Medium Grid 3 Accent 3" w:semiHidden="0" w:uiPriority="69" w:unhideWhenUsed="0"/>
-    <w:lsdException w:name="Dark List Accent 3" w:semiHidden="0" w:uiPriority="70" w:unhideWhenUsed="0"/>
-    <w:lsdException w:name="Colorful Shading Accent 3" w:semiHidden="0" w:uiPriority="71" w:unhideWhenUsed="0"/>
-    <w:lsdException w:name="Colorful List Accent 3" w:semiHidden="0" w:uiPriority="72" w:unhideWhenUsed="0"/>
-    <w:lsdException w:name="Colorful Grid Accent 3" w:semiHidden="0" w:uiPriority="73" w:unhideWhenUsed="0"/>
-    <w:lsdException w:name="Light Shading Accent 4" w:semiHidden="0" w:uiPriority="60" w:unhideWhenUsed="0"/>
-    <w:lsdException w:name="Light List Accent 4" w:semiHidden="0" w:uiPriority="61" w:unhideWhenUsed="0"/>
-    <w:lsdException w:name="Light Grid Accent 4" w:semiHidden="0" w:uiPriority="62" w:unhideWhenUsed="0"/>
-    <w:lsdException w:name="Medium Shading 1 Accent 4" w:semiHidden="0" w:uiPriority="63" w:unhideWhenUsed="0"/>
-    <w:lsdException w:name="Medium Shading 2 Accent 4" w:semiHidden="0" w:uiPriority="64" w:unhideWhenUsed="0"/>
-    <w:lsdException w:name="Medium List 1 Accent 4" w:semiHidden="0" w:uiPriority="65" w:unhideWhenUsed="0"/>
-    <w:lsdException w:name="Medium List 2 Accent 4" w:semiHidden="0" w:uiPriority="66" w:unhideWhenUsed="0"/>
-    <w:lsdException w:name="Medium Grid 1 Accent 4" w:semiHidden="0" w:uiPriority="67" w:unhideWhenUsed="0"/>
-    <w:lsdException w:name="Medium Grid 2 Accent 4" w:semiHidden="0" w:uiPriority="68" w:unhideWhenUsed="0"/>
-    <w:lsdException w:name="Medium Grid 3 Accent 4" w:semiHidden="0" w:uiPriority="69" w:unhideWhenUsed="0"/>
-    <w:lsdException w:name="Dark List Accent 4" w:semiHidden="0" w:uiPriority="70" w:unhideWhenUsed="0"/>
-    <w:lsdException w:name="Colorful Shading Accent 4" w:semiHidden="0" w:uiPriority="71" w:unhideWhenUsed="0"/>
-    <w:lsdException w:name="Colorful List Accent 4" w:semiHidden="0" w:uiPriority="72" w:unhideWhenUsed="0"/>
-    <w:lsdException w:name="Colorful Grid Accent 4" w:semiHidden="0" w:uiPriority="73" w:unhideWhenUsed="0"/>
-    <w:lsdException w:name="Light Shading Accent 5" w:semiHidden="0" w:uiPriority="60" w:unhideWhenUsed="0"/>
-    <w:lsdException w:name="Light List Accent 5" w:semiHidden="0" w:uiPriority="61" w:unhideWhenUsed="0"/>
-    <w:lsdException w:name="Light Grid Accent 5" w:semiHidden="0" w:uiPriority="62" w:unhideWhenUsed="0"/>
-    <w:lsdException w:name="Medium Shading 1 Accent 5" w:semiHidden="0" w:uiPriority="63" w:unhideWhenUsed="0"/>
-    <w:lsdException w:name="Medium Shading 2 Accent 5" w:semiHidden="0" w:uiPriority="64" w:unhideWhenUsed="0"/>
-    <w:lsdException w:name="Medium List 1 Accent 5" w:semiHidden="0" w:uiPriority="65" w:unhideWhenUsed="0"/>
-    <w:lsdException w:name="Medium List 2 Accent 5" w:semiHidden="0" w:uiPriority="66" w:unhideWhenUsed="0"/>
-    <w:lsdException w:name="Medium Grid 1 Accent 5" w:semiHidden="0" w:uiPriority="67" w:unhideWhenUsed="0"/>
-    <w:lsdException w:name="Medium Grid 2 Accent 5" w:semiHidden="0" w:uiPriority="68" w:unhideWhenUsed="0"/>
-    <w:lsdException w:name="Medium Grid 3 Accent 5" w:semiHidden="0" w:uiPriority="69" w:unhideWhenUsed="0"/>
-    <w:lsdException w:name="Dark List Accent 5" w:semiHidden="0" w:uiPriority="70" w:unhideWhenUsed="0"/>
-    <w:lsdException w:name="Colorful Shading Accent 5" w:semiHidden="0" w:uiPriority="71" w:unhideWhenUsed="0"/>
-    <w:lsdException w:name="Colorful List Accent 5" w:semiHidden="0" w:uiPriority="72" w:unhideWhenUsed="0"/>
-    <w:lsdException w:name="Colorful Grid Accent 5" w:semiHidden="0" w:uiPriority="73" w:unhideWhenUsed="0"/>
-    <w:lsdException w:name="Light Shading Accent 6" w:semiHidden="0" w:uiPriority="60" w:unhideWhenUsed="0"/>
-    <w:lsdException w:name="Light List Accent 6" w:semiHidden="0" w:uiPriority="61" w:unhideWhenUsed="0"/>
-    <w:lsdException w:name="Light Grid Accent 6" w:semiHidden="0" w:uiPriority="62" w:unhideWhenUsed="0"/>
-    <w:lsdException w:name="Medium Shading 1 Accent 6" w:semiHidden="0" w:uiPriority="63" w:unhideWhenUsed="0"/>
-    <w:lsdException w:name="Medium Shading 2 Accent 6" w:semiHidden="0" w:uiPriority="64" w:unhideWhenUsed="0"/>
-    <w:lsdException w:name="Medium List 1 Accent 6" w:semiHidden="0" w:uiPriority="65" w:unhideWhenUsed="0"/>
-    <w:lsdException w:name="Medium List 2 Accent 6" w:semiHidden="0" w:uiPriority="66" w:unhideWhenUsed="0"/>
-    <w:lsdException w:name="Medium Grid 1 Accent 6" w:semiHidden="0" w:uiPriority="67" w:unhideWhenUsed="0"/>
-    <w:lsdException w:name="Medium Grid 2 Accent 6" w:semiHidden="0" w:uiPriority="68" w:unhideWhenUsed="0"/>
-    <w:lsdException w:name="Medium Grid 3 Accent 6" w:semiHidden="0" w:uiPriority="69" w:unhideWhenUsed="0"/>
-    <w:lsdException w:name="Dark List Accent 6" w:semiHidden="0" w:uiPriority="70" w:unhideWhenUsed="0"/>
-    <w:lsdException w:name="Colorful Shading Accent 6" w:semiHidden="0" w:uiPriority="71" w:unhideWhenUsed="0"/>
-    <w:lsdException w:name="Colorful List Accent 6" w:semiHidden="0" w:uiPriority="72" w:unhideWhenUsed="0"/>
-    <w:lsdException w:name="Colorful Grid Accent 6" w:semiHidden="0" w:uiPriority="73" w:unhideWhenUsed="0"/>
-    <w:lsdException w:name="Subtle Emphasis" w:semiHidden="0" w:uiPriority="19" w:unhideWhenUsed="0" w:qFormat="1"/>
-    <w:lsdException w:name="Intense Emphasis" w:semiHidden="0" w:uiPriority="21" w:unhideWhenUsed="0" w:qFormat="1"/>
-    <w:lsdException w:name="Subtle Reference" w:semiHidden="0" w:uiPriority="31" w:unhideWhenUsed="0" w:qFormat="1"/>
-    <w:lsdException w:name="Intense Reference" w:semiHidden="0" w:uiPriority="32" w:unhideWhenUsed="0" w:qFormat="1"/>
-    <w:lsdException w:name="Book Title" w:semiHidden="0" w:uiPriority="33" w:unhideWhenUsed="0" w:qFormat="1"/>
-    <w:lsdException w:name="Bibliography" w:uiPriority="37"/>
-    <w:lsdException w:name="TOC Heading" w:uiPriority="39" w:qFormat="1"/>
+  <w:latentStyles w:defLockedState="0" w:defUIPriority="99" w:defSemiHidden="0" w:defUnhideWhenUsed="0" w:defQFormat="0" w:count="371">
+    <w:lsdException w:name="Normal" w:uiPriority="0" w:qFormat="1"/>
+    <w:lsdException w:name="heading 1" w:uiPriority="9" w:qFormat="1"/>
+    <w:lsdException w:name="heading 2" w:semiHidden="1" w:uiPriority="9" w:unhideWhenUsed="1" w:qFormat="1"/>
+    <w:lsdException w:name="heading 3" w:semiHidden="1" w:uiPriority="9" w:unhideWhenUsed="1" w:qFormat="1"/>
+    <w:lsdException w:name="heading 4" w:semiHidden="1" w:uiPriority="9" w:unhideWhenUsed="1" w:qFormat="1"/>
+    <w:lsdException w:name="heading 5" w:semiHidden="1" w:uiPriority="9" w:unhideWhenUsed="1" w:qFormat="1"/>
+    <w:lsdException w:name="heading 6" w:semiHidden="1" w:uiPriority="9" w:unhideWhenUsed="1" w:qFormat="1"/>
+    <w:lsdException w:name="heading 7" w:semiHidden="1" w:uiPriority="9" w:unhideWhenUsed="1" w:qFormat="1"/>
+    <w:lsdException w:name="heading 8" w:semiHidden="1" w:uiPriority="9" w:unhideWhenUsed="1" w:qFormat="1"/>
+    <w:lsdException w:name="heading 9" w:semiHidden="1" w:uiPriority="9" w:unhideWhenUsed="1" w:qFormat="1"/>
+    <w:lsdException w:name="index 1" w:semiHidden="1" w:unhideWhenUsed="1"/>
+    <w:lsdException w:name="index 2" w:semiHidden="1" w:unhideWhenUsed="1"/>
+    <w:lsdException w:name="index 3" w:semiHidden="1" w:unhideWhenUsed="1"/>
+    <w:lsdException w:name="index 4" w:semiHidden="1" w:unhideWhenUsed="1"/>
+    <w:lsdException w:name="index 5" w:semiHidden="1" w:unhideWhenUsed="1"/>
+    <w:lsdException w:name="index 6" w:semiHidden="1" w:unhideWhenUsed="1"/>
+    <w:lsdException w:name="index 7" w:semiHidden="1" w:unhideWhenUsed="1"/>
+    <w:lsdException w:name="index 8" w:semiHidden="1" w:unhideWhenUsed="1"/>
+    <w:lsdException w:name="index 9" w:semiHidden="1" w:unhideWhenUsed="1"/>
+    <w:lsdException w:name="toc 1" w:semiHidden="1" w:uiPriority="39" w:unhideWhenUsed="1"/>
+    <w:lsdException w:name="toc 2" w:semiHidden="1" w:uiPriority="39" w:unhideWhenUsed="1"/>
+    <w:lsdException w:name="toc 3" w:semiHidden="1" w:uiPriority="39" w:unhideWhenUsed="1"/>
+    <w:lsdException w:name="toc 4" w:semiHidden="1" w:uiPriority="39" w:unhideWhenUsed="1"/>
+    <w:lsdException w:name="toc 5" w:semiHidden="1" w:uiPriority="39" w:unhideWhenUsed="1"/>
+    <w:lsdException w:name="toc 6" w:semiHidden="1" w:uiPriority="39" w:unhideWhenUsed="1"/>
+    <w:lsdException w:name="toc 7" w:semiHidden="1" w:uiPriority="39" w:unhideWhenUsed="1"/>
+    <w:lsdException w:name="toc 8" w:semiHidden="1" w:uiPriority="39" w:unhideWhenUsed="1"/>
+    <w:lsdException w:name="toc 9" w:semiHidden="1" w:uiPriority="39" w:unhideWhenUsed="1"/>
+    <w:lsdException w:name="Normal Indent" w:semiHidden="1" w:unhideWhenUsed="1"/>
+    <w:lsdException w:name="footnote text" w:semiHidden="1" w:unhideWhenUsed="1"/>
+    <w:lsdException w:name="annotation text" w:semiHidden="1" w:unhideWhenUsed="1"/>
+    <w:lsdException w:name="header" w:semiHidden="1" w:unhideWhenUsed="1"/>
+    <w:lsdException w:name="footer" w:semiHidden="1" w:unhideWhenUsed="1"/>
+    <w:lsdException w:name="index heading" w:semiHidden="1" w:unhideWhenUsed="1"/>
+    <w:lsdException w:name="caption" w:semiHidden="1" w:uiPriority="35" w:unhideWhenUsed="1" w:qFormat="1"/>
+    <w:lsdException w:name="table of figures" w:semiHidden="1" w:unhideWhenUsed="1"/>
+    <w:lsdException w:name="envelope address" w:semiHidden="1" w:unhideWhenUsed="1"/>
+    <w:lsdException w:name="envelope return" w:semiHidden="1" w:unhideWhenUsed="1"/>
+    <w:lsdException w:name="footnote reference" w:semiHidden="1" w:unhideWhenUsed="1"/>
+    <w:lsdException w:name="annotation reference" w:semiHidden="1" w:unhideWhenUsed="1"/>
+    <w:lsdException w:name="line number" w:semiHidden="1" w:unhideWhenUsed="1"/>
+    <w:lsdException w:name="page number" w:semiHidden="1" w:unhideWhenUsed="1"/>
+    <w:lsdException w:name="endnote reference" w:semiHidden="1" w:unhideWhenUsed="1"/>
+    <w:lsdException w:name="endnote text" w:semiHidden="1" w:unhideWhenUsed="1"/>
+    <w:lsdException w:name="table of authorities" w:semiHidden="1" w:unhideWhenUsed="1"/>
+    <w:lsdException w:name="macro" w:semiHidden="1" w:unhideWhenUsed="1"/>
+    <w:lsdException w:name="toa heading" w:semiHidden="1" w:unhideWhenUsed="1"/>
+    <w:lsdException w:name="List" w:semiHidden="1" w:unhideWhenUsed="1"/>
+    <w:lsdException w:name="List Bullet" w:semiHidden="1" w:unhideWhenUsed="1"/>
+    <w:lsdException w:name="List Number" w:semiHidden="1" w:unhideWhenUsed="1"/>
+    <w:lsdException w:name="List 2" w:semiHidden="1" w:unhideWhenUsed="1"/>
+    <w:lsdException w:name="List 3" w:semiHidden="1" w:unhideWhenUsed="1"/>
+    <w:lsdException w:name="List 4" w:semiHidden="1" w:unhideWhenUsed="1"/>
+    <w:lsdException w:name="List 5" w:semiHidden="1" w:unhideWhenUsed="1"/>
+    <w:lsdException w:name="List Bullet 2" w:semiHidden="1" w:unhideWhenUsed="1"/>
+    <w:lsdException w:name="List Bullet 3" w:semiHidden="1" w:unhideWhenUsed="1"/>
+    <w:lsdException w:name="List Bullet 4" w:semiHidden="1" w:unhideWhenUsed="1"/>
+    <w:lsdException w:name="List Bullet 5" w:semiHidden="1" w:unhideWhenUsed="1"/>
+    <w:lsdException w:name="List Number 2" w:semiHidden="1" w:unhideWhenUsed="1"/>
+    <w:lsdException w:name="List Number 3" w:semiHidden="1" w:unhideWhenUsed="1"/>
+    <w:lsdException w:name="List Number 4" w:semiHidden="1" w:unhideWhenUsed="1"/>
+    <w:lsdException w:name="List Number 5" w:semiHidden="1" w:unhideWhenUsed="1"/>
+    <w:lsdException w:name="Title" w:uiPriority="10" w:qFormat="1"/>
+    <w:lsdException w:name="Closing" w:semiHidden="1" w:unhideWhenUsed="1"/>
+    <w:lsdException w:name="Signature" w:semiHidden="1" w:unhideWhenUsed="1"/>
+    <w:lsdException w:name="Default Paragraph Font" w:semiHidden="1" w:uiPriority="1" w:unhideWhenUsed="1"/>
+    <w:lsdException w:name="Body Text" w:semiHidden="1" w:unhideWhenUsed="1"/>
+    <w:lsdException w:name="Body Text Indent" w:semiHidden="1" w:unhideWhenUsed="1"/>
+    <w:lsdException w:name="List Continue" w:semiHidden="1" w:unhideWhenUsed="1"/>
+    <w:lsdException w:name="List Continue 2" w:semiHidden="1" w:unhideWhenUsed="1"/>
+    <w:lsdException w:name="List Continue 3" w:semiHidden="1" w:unhideWhenUsed="1"/>
+    <w:lsdException w:name="List Continue 4" w:semiHidden="1" w:unhideWhenUsed="1"/>
+    <w:lsdException w:name="List Continue 5" w:semiHidden="1" w:unhideWhenUsed="1"/>
+    <w:lsdException w:name="Message Header" w:semiHidden="1" w:unhideWhenUsed="1"/>
+    <w:lsdException w:name="Subtitle" w:uiPriority="11" w:qFormat="1"/>
+    <w:lsdException w:name="Salutation" w:semiHidden="1" w:unhideWhenUsed="1"/>
+    <w:lsdException w:name="Date" w:semiHidden="1" w:unhideWhenUsed="1"/>
+    <w:lsdException w:name="Body Text First Indent" w:semiHidden="1" w:unhideWhenUsed="1"/>
+    <w:lsdException w:name="Body Text First Indent 2" w:semiHidden="1" w:unhideWhenUsed="1"/>
+    <w:lsdException w:name="Note Heading" w:semiHidden="1" w:unhideWhenUsed="1"/>
+    <w:lsdException w:name="Body Text 2" w:semiHidden="1" w:unhideWhenUsed="1"/>
+    <w:lsdException w:name="Body Text 3" w:semiHidden="1" w:unhideWhenUsed="1"/>
+    <w:lsdException w:name="Body Text Indent 2" w:semiHidden="1" w:unhideWhenUsed="1"/>
+    <w:lsdException w:name="Body Text Indent 3" w:semiHidden="1" w:unhideWhenUsed="1"/>
+    <w:lsdException w:name="Block Text" w:semiHidden="1" w:unhideWhenUsed="1"/>
+    <w:lsdException w:name="Hyperlink" w:semiHidden="1" w:unhideWhenUsed="1"/>
+    <w:lsdException w:name="FollowedHyperlink" w:semiHidden="1" w:unhideWhenUsed="1"/>
+    <w:lsdException w:name="Strong" w:uiPriority="22" w:qFormat="1"/>
+    <w:lsdException w:name="Emphasis" w:uiPriority="20" w:qFormat="1"/>
+    <w:lsdException w:name="Document Map" w:semiHidden="1" w:unhideWhenUsed="1"/>
+    <w:lsdException w:name="Plain Text" w:semiHidden="1" w:unhideWhenUsed="1"/>
+    <w:lsdException w:name="E-mail Signature" w:semiHidden="1" w:unhideWhenUsed="1"/>
+    <w:lsdException w:name="HTML Top of Form" w:semiHidden="1" w:unhideWhenUsed="1"/>
+    <w:lsdException w:name="HTML Bottom of Form" w:semiHidden="1" w:unhideWhenUsed="1"/>
+    <w:lsdException w:name="Normal (Web)" w:semiHidden="1" w:unhideWhenUsed="1"/>
+    <w:lsdException w:name="HTML Acronym" w:semiHidden="1" w:unhideWhenUsed="1"/>
+    <w:lsdException w:name="HTML Address" w:semiHidden="1" w:unhideWhenUsed="1"/>
+    <w:lsdException w:name="HTML Cite" w:semiHidden="1" w:unhideWhenUsed="1"/>
+    <w:lsdException w:name="HTML Code" w:semiHidden="1" w:unhideWhenUsed="1"/>
+    <w:lsdException w:name="HTML Definition" w:semiHidden="1" w:unhideWhenUsed="1"/>
+    <w:lsdException w:name="HTML Keyboard" w:semiHidden="1" w:unhideWhenUsed="1"/>
+    <w:lsdException w:name="HTML Preformatted" w:semiHidden="1" w:unhideWhenUsed="1"/>
+    <w:lsdException w:name="HTML Sample" w:semiHidden="1" w:unhideWhenUsed="1"/>
+    <w:lsdException w:name="HTML Typewriter" w:semiHidden="1" w:unhideWhenUsed="1"/>
+    <w:lsdException w:name="HTML Variable" w:semiHidden="1" w:unhideWhenUsed="1"/>
+    <w:lsdException w:name="Normal Table" w:semiHidden="1" w:unhideWhenUsed="1"/>
+    <w:lsdException w:name="annotation subject" w:semiHidden="1" w:unhideWhenUsed="1"/>
+    <w:lsdException w:name="No List" w:semiHidden="1" w:unhideWhenUsed="1"/>
+    <w:lsdException w:name="Outline List 1" w:semiHidden="1" w:unhideWhenUsed="1"/>
+    <w:lsdException w:name="Outline List 2" w:semiHidden="1" w:unhideWhenUsed="1"/>
+    <w:lsdException w:name="Outline List 3" w:semiHidden="1" w:unhideWhenUsed="1"/>
+    <w:lsdException w:name="Table Simple 1" w:semiHidden="1" w:unhideWhenUsed="1"/>
+    <w:lsdException w:name="Table Simple 2" w:semiHidden="1" w:unhideWhenUsed="1"/>
+    <w:lsdException w:name="Table Simple 3" w:semiHidden="1" w:unhideWhenUsed="1"/>
+    <w:lsdException w:name="Table Classic 1" w:semiHidden="1" w:unhideWhenUsed="1"/>
+    <w:lsdException w:name="Table Classic 2" w:semiHidden="1" w:unhideWhenUsed="1"/>
+    <w:lsdException w:name="Table Classic 3" w:semiHidden="1" w:unhideWhenUsed="1"/>
+    <w:lsdException w:name="Table Classic 4" w:semiHidden="1" w:unhideWhenUsed="1"/>
+    <w:lsdException w:name="Table Colorful 1" w:semiHidden="1" w:unhideWhenUsed="1"/>
+    <w:lsdException w:name="Table Colorful 2" w:semiHidden="1" w:unhideWhenUsed="1"/>
+    <w:lsdException w:name="Table Colorful 3" w:semiHidden="1" w:unhideWhenUsed="1"/>
+    <w:lsdException w:name="Table Columns 1" w:semiHidden="1" w:unhideWhenUsed="1"/>
+    <w:lsdException w:name="Table Columns 2" w:semiHidden="1" w:unhideWhenUsed="1"/>
+    <w:lsdException w:name="Table Columns 3" w:semiHidden="1" w:unhideWhenUsed="1"/>
+    <w:lsdException w:name="Table Columns 4" w:semiHidden="1" w:unhideWhenUsed="1"/>
+    <w:lsdException w:name="Table Columns 5" w:semiHidden="1" w:unhideWhenUsed="1"/>
+    <w:lsdException w:name="Table Grid 1" w:semiHidden="1" w:unhideWhenUsed="1"/>
+    <w:lsdException w:name="Table Grid 2" w:semiHidden="1" w:unhideWhenUsed="1"/>
+    <w:lsdException w:name="Table Grid 3" w:semiHidden="1" w:unhideWhenUsed="1"/>
+    <w:lsdException w:name="Table Grid 4" w:semiHidden="1" w:unhideWhenUsed="1"/>
+    <w:lsdException w:name="Table Grid 5" w:semiHidden="1" w:unhideWhenUsed="1"/>
+    <w:lsdException w:name="Table Grid 6" w:semiHidden="1" w:unhideWhenUsed="1"/>
+    <w:lsdException w:name="Table Grid 7" w:semiHidden="1" w:unhideWhenUsed="1"/>
+    <w:lsdException w:name="Table Grid 8" w:semiHidden="1" w:unhideWhenUsed="1"/>
+    <w:lsdException w:name="Table List 1" w:semiHidden="1" w:unhideWhenUsed="1"/>
+    <w:lsdException w:name="Table List 2" w:semiHidden="1" w:unhideWhenUsed="1"/>
+    <w:lsdException w:name="Table List 3" w:semiHidden="1" w:unhideWhenUsed="1"/>
+    <w:lsdException w:name="Table List 4" w:semiHidden="1" w:unhideWhenUsed="1"/>
+    <w:lsdException w:name="Table List 5" w:semiHidden="1" w:unhideWhenUsed="1"/>
+    <w:lsdException w:name="Table List 6" w:semiHidden="1" w:unhideWhenUsed="1"/>
+    <w:lsdException w:name="Table List 7" w:semiHidden="1" w:unhideWhenUsed="1"/>
+    <w:lsdException w:name="Table List 8" w:semiHidden="1" w:unhideWhenUsed="1"/>
+    <w:lsdException w:name="Table 3D effects 1" w:semiHidden="1" w:unhideWhenUsed="1"/>
+    <w:lsdException w:name="Table 3D effects 2" w:semiHidden="1" w:unhideWhenUsed="1"/>
+    <w:lsdException w:name="Table 3D effects 3" w:semiHidden="1" w:unhideWhenUsed="1"/>
+    <w:lsdException w:name="Table Contemporary" w:semiHidden="1" w:unhideWhenUsed="1"/>
+    <w:lsdException w:name="Table Elegant" w:semiHidden="1" w:unhideWhenUsed="1"/>
+    <w:lsdException w:name="Table Professional" w:semiHidden="1" w:unhideWhenUsed="1"/>
+    <w:lsdException w:name="Table Subtle 1" w:semiHidden="1" w:unhideWhenUsed="1"/>
+    <w:lsdException w:name="Table Subtle 2" w:semiHidden="1" w:unhideWhenUsed="1"/>
+    <w:lsdException w:name="Table Web 1" w:semiHidden="1" w:unhideWhenUsed="1"/>
+    <w:lsdException w:name="Table Web 2" w:semiHidden="1" w:unhideWhenUsed="1"/>
+    <w:lsdException w:name="Table Web 3" w:semiHidden="1" w:unhideWhenUsed="1"/>
+    <w:lsdException w:name="Balloon Text" w:semiHidden="1" w:unhideWhenUsed="1"/>
+    <w:lsdException w:name="Table Grid" w:uiPriority="59"/>
+    <w:lsdException w:name="Table Theme" w:semiHidden="1" w:unhideWhenUsed="1"/>
+    <w:lsdException w:name="Placeholder Text" w:semiHidden="1"/>
+    <w:lsdException w:name="No Spacing" w:uiPriority="1" w:qFormat="1"/>
+    <w:lsdException w:name="Light Shading" w:uiPriority="60"/>
+    <w:lsdException w:name="Light List" w:uiPriority="61"/>
+    <w:lsdException w:name="Light Grid" w:uiPriority="62"/>
+    <w:lsdException w:name="Medium Shading 1" w:uiPriority="63"/>
+    <w:lsdException w:name="Medium Shading 2" w:uiPriority="64"/>
+    <w:lsdException w:name="Medium List 1" w:uiPriority="65"/>
+    <w:lsdException w:name="Medium List 2" w:uiPriority="66"/>
+    <w:lsdException w:name="Medium Grid 1" w:uiPriority="67"/>
+    <w:lsdException w:name="Medium Grid 2" w:uiPriority="68"/>
+    <w:lsdException w:name="Medium Grid 3" w:uiPriority="69"/>
+    <w:lsdException w:name="Dark List" w:uiPriority="70"/>
+    <w:lsdException w:name="Colorful Shading" w:uiPriority="71"/>
+    <w:lsdException w:name="Colorful List" w:uiPriority="72"/>
+    <w:lsdException w:name="Colorful Grid" w:uiPriority="73"/>
+    <w:lsdException w:name="Light Shading Accent 1" w:uiPriority="60"/>
+    <w:lsdException w:name="Light List Accent 1" w:uiPriority="61"/>
+    <w:lsdException w:name="Light Grid Accent 1" w:uiPriority="62"/>
+    <w:lsdException w:name="Medium Shading 1 Accent 1" w:uiPriority="63"/>
+    <w:lsdException w:name="Medium Shading 2 Accent 1" w:uiPriority="64"/>
+    <w:lsdException w:name="Medium List 1 Accent 1" w:uiPriority="65"/>
+    <w:lsdException w:name="Revision" w:semiHidden="1"/>
+    <w:lsdException w:name="List Paragraph" w:uiPriority="34" w:qFormat="1"/>
+    <w:lsdException w:name="Quote" w:uiPriority="29" w:qFormat="1"/>
+    <w:lsdException w:name="Intense Quote" w:uiPriority="30" w:qFormat="1"/>
+    <w:lsdException w:name="Medium List 2 Accent 1" w:uiPriority="66"/>
+    <w:lsdException w:name="Medium Grid 1 Accent 1" w:uiPriority="67"/>
+    <w:lsdException w:name="Medium Grid 2 Accent 1" w:uiPriority="68"/>
+    <w:lsdException w:name="Medium Grid 3 Accent 1" w:uiPriority="69"/>
+    <w:lsdException w:name="Dark List Accent 1" w:uiPriority="70"/>
+    <w:lsdException w:name="Colorful Shading Accent 1" w:uiPriority="71"/>
+    <w:lsdException w:name="Colorful List Accent 1" w:uiPriority="72"/>
+    <w:lsdException w:name="Colorful Grid Accent 1" w:uiPriority="73"/>
+    <w:lsdException w:name="Light Shading Accent 2" w:uiPriority="60"/>
+    <w:lsdException w:name="Light List Accent 2" w:uiPriority="61"/>
+    <w:lsdException w:name="Light Grid Accent 2" w:uiPriority="62"/>
+    <w:lsdException w:name="Medium Shading 1 Accent 2" w:uiPriority="63"/>
+    <w:lsdException w:name="Medium Shading 2 Accent 2" w:uiPriority="64"/>
+    <w:lsdException w:name="Medium List 1 Accent 2" w:uiPriority="65"/>
+    <w:lsdException w:name="Medium List 2 Accent 2" w:uiPriority="66"/>
+    <w:lsdException w:name="Medium Grid 1 Accent 2" w:uiPriority="67"/>
+    <w:lsdException w:name="Medium Grid 2 Accent 2" w:uiPriority="68"/>
+    <w:lsdException w:name="Medium Grid 3 Accent 2" w:uiPriority="69"/>
+    <w:lsdException w:name="Dark List Accent 2" w:uiPriority="70"/>
+    <w:lsdException w:name="Colorful Shading Accent 2" w:uiPriority="71"/>
+    <w:lsdException w:name="Colorful List Accent 2" w:uiPriority="72"/>
+    <w:lsdException w:name="Colorful Grid Accent 2" w:uiPriority="73"/>
+    <w:lsdException w:name="Light Shading Accent 3" w:uiPriority="60"/>
+    <w:lsdException w:name="Light List Accent 3" w:uiPriority="61"/>
+    <w:lsdException w:name="Light Grid Accent 3" w:uiPriority="62"/>
+    <w:lsdException w:name="Medium Shading 1 Accent 3" w:uiPriority="63"/>
+    <w:lsdException w:name="Medium Shading 2 Accent 3" w:uiPriority="64"/>
+    <w:lsdException w:name="Medium List 1 Accent 3" w:uiPriority="65"/>
+    <w:lsdException w:name="Medium List 2 Accent 3" w:uiPriority="66"/>
+    <w:lsdException w:name="Medium Grid 1 Accent 3" w:uiPriority="67"/>
+    <w:lsdException w:name="Medium Grid 2 Accent 3" w:uiPriority="68"/>
+    <w:lsdException w:name="Medium Grid 3 Accent 3" w:uiPriority="69"/>
+    <w:lsdException w:name="Dark List Accent 3" w:uiPriority="70"/>
+    <w:lsdException w:name="Colorful Shading Accent 3" w:uiPriority="71"/>
+    <w:lsdException w:name="Colorful List Accent 3" w:uiPriority="72"/>
+    <w:lsdException w:name="Colorful Grid Accent 3" w:uiPriority="73"/>
+    <w:lsdException w:name="Light Shading Accent 4" w:uiPriority="60"/>
+    <w:lsdException w:name="Light List Accent 4" w:uiPriority="61"/>
+    <w:lsdException w:name="Light Grid Accent 4" w:uiPriority="62"/>
+    <w:lsdException w:name="Medium Shading 1 Accent 4" w:uiPriority="63"/>
+    <w:lsdException w:name="Medium Shading 2 Accent 4" w:uiPriority="64"/>
+    <w:lsdException w:name="Medium List 1 Accent 4" w:uiPriority="65"/>
+    <w:lsdException w:name="Medium List 2 Accent 4" w:uiPriority="66"/>
+    <w:lsdException w:name="Medium Grid 1 Accent 4" w:uiPriority="67"/>
+    <w:lsdException w:name="Medium Grid 2 Accent 4" w:uiPriority="68"/>
+    <w:lsdException w:name="Medium Grid 3 Accent 4" w:uiPriority="69"/>
+    <w:lsdException w:name="Dark List Accent 4" w:uiPriority="70"/>
+    <w:lsdException w:name="Colorful Shading Accent 4" w:uiPriority="71"/>
+    <w:lsdException w:name="Colorful List Accent 4" w:uiPriority="72"/>
+    <w:lsdException w:name="Colorful Grid Accent 4" w:uiPriority="73"/>
+    <w:lsdException w:name="Light Shading Accent 5" w:uiPriority="60"/>
+    <w:lsdException w:name="Light List Accent 5" w:uiPriority="61"/>
+    <w:lsdException w:name="Light Grid Accent 5" w:uiPriority="62"/>
+    <w:lsdException w:name="Medium Shading 1 Accent 5" w:uiPriority="63"/>
+    <w:lsdException w:name="Medium Shading 2 Accent 5" w:uiPriority="64"/>
+    <w:lsdException w:name="Medium List 1 Accent 5" w:uiPriority="65"/>
+    <w:lsdException w:name="Medium List 2 Accent 5" w:uiPriority="66"/>
+    <w:lsdException w:name="Medium Grid 1 Accent 5" w:uiPriority="67"/>
+    <w:lsdException w:name="Medium Grid 2 Accent 5" w:uiPriority="68"/>
+    <w:lsdException w:name="Medium Grid 3 Accent 5" w:uiPriority="69"/>
+    <w:lsdException w:name="Dark List Accent 5" w:uiPriority="70"/>
+    <w:lsdException w:name="Colorful Shading Accent 5" w:uiPriority="71"/>
+    <w:lsdException w:name="Colorful List Accent 5" w:uiPriority="72"/>
+    <w:lsdException w:name="Colorful Grid Accent 5" w:uiPriority="73"/>
+    <w:lsdException w:name="Light Shading Accent 6" w:uiPriority="60"/>
+    <w:lsdException w:name="Light List Accent 6" w:uiPriority="61"/>
+    <w:lsdException w:name="Light Grid Accent 6" w:uiPriority="62"/>
+    <w:lsdException w:name="Medium Shading 1 Accent 6" w:uiPriority="63"/>
+    <w:lsdException w:name="Medium Shading 2 Accent 6" w:uiPriority="64"/>
+    <w:lsdException w:name="Medium List 1 Accent 6" w:uiPriority="65"/>
+    <w:lsdException w:name="Medium List 2 Accent 6" w:uiPriority="66"/>
+    <w:lsdException w:name="Medium Grid 1 Accent 6" w:uiPriority="67"/>
+    <w:lsdException w:name="Medium Grid 2 Accent 6" w:uiPriority="68"/>
+    <w:lsdException w:name="Medium Grid 3 Accent 6" w:uiPriority="69"/>
+    <w:lsdException w:name="Dark List Accent 6" w:uiPriority="70"/>
+    <w:lsdException w:name="Colorful Shading Accent 6" w:uiPriority="71"/>
+    <w:lsdException w:name="Colorful List Accent 6" w:uiPriority="72"/>
+    <w:lsdException w:name="Colorful Grid Accent 6" w:uiPriority="73"/>
+    <w:lsdException w:name="Subtle Emphasis" w:uiPriority="19" w:qFormat="1"/>
+    <w:lsdException w:name="Intense Emphasis" w:uiPriority="21" w:qFormat="1"/>
+    <w:lsdException w:name="Subtle Reference" w:uiPriority="31" w:qFormat="1"/>
+    <w:lsdException w:name="Intense Reference" w:uiPriority="32" w:qFormat="1"/>
+    <w:lsdException w:name="Book Title" w:uiPriority="33" w:qFormat="1"/>
+    <w:lsdException w:name="Bibliography" w:semiHidden="1" w:uiPriority="37" w:unhideWhenUsed="1"/>
+    <w:lsdException w:name="TOC Heading" w:semiHidden="1" w:uiPriority="39" w:unhideWhenUsed="1" w:qFormat="1"/>
+    <w:lsdException w:name="Plain Table 1" w:uiPriority="41"/>
+    <w:lsdException w:name="Plain Table 2" w:uiPriority="42"/>
+    <w:lsdException w:name="Plain Table 3" w:uiPriority="43"/>
+    <w:lsdException w:name="Plain Table 4" w:uiPriority="44"/>
+    <w:lsdException w:name="Plain Table 5" w:uiPriority="45"/>
+    <w:lsdException w:name="Grid Table Light" w:uiPriority="40"/>
+    <w:lsdException w:name="Grid Table 1 Light" w:uiPriority="46"/>
+    <w:lsdException w:name="Grid Table 2" w:uiPriority="47"/>
+    <w:lsdException w:name="Grid Table 3" w:uiPriority="48"/>
+    <w:lsdException w:name="Grid Table 4" w:uiPriority="49"/>
+    <w:lsdException w:name="Grid Table 5 Dark" w:uiPriority="50"/>
+    <w:lsdException w:name="Grid Table 6 Colorful" w:uiPriority="51"/>
+    <w:lsdException w:name="Grid Table 7 Colorful" w:uiPriority="52"/>
+    <w:lsdException w:name="Grid Table 1 Light Accent 1" w:uiPriority="46"/>
+    <w:lsdException w:name="Grid Table 2 Accent 1" w:uiPriority="47"/>
+    <w:lsdException w:name="Grid Table 3 Accent 1" w:uiPriority="48"/>
+    <w:lsdException w:name="Grid Table 4 Accent 1" w:uiPriority="49"/>
+    <w:lsdException w:name="Grid Table 5 Dark Accent 1" w:uiPriority="50"/>
+    <w:lsdException w:name="Grid Table 6 Colorful Accent 1" w:uiPriority="51"/>
+    <w:lsdException w:name="Grid Table 7 Colorful Accent 1" w:uiPriority="52"/>
+    <w:lsdException w:name="Grid Table 1 Light Accent 2" w:uiPriority="46"/>
+    <w:lsdException w:name="Grid Table 2 Accent 2" w:uiPriority="47"/>
+    <w:lsdException w:name="Grid Table 3 Accent 2" w:uiPriority="48"/>
+    <w:lsdException w:name="Grid Table 4 Accent 2" w:uiPriority="49"/>
+    <w:lsdException w:name="Grid Table 5 Dark Accent 2" w:uiPriority="50"/>
+    <w:lsdException w:name="Grid Table 6 Colorful Accent 2" w:uiPriority="51"/>
+    <w:lsdException w:name="Grid Table 7 Colorful Accent 2" w:uiPriority="52"/>
+    <w:lsdException w:name="Grid Table 1 Light Accent 3" w:uiPriority="46"/>
+    <w:lsdException w:name="Grid Table 2 Accent 3" w:uiPriority="47"/>
+    <w:lsdException w:name="Grid Table 3 Accent 3" w:uiPriority="48"/>
+    <w:lsdException w:name="Grid Table 4 Accent 3" w:uiPriority="49"/>
+    <w:lsdException w:name="Grid Table 5 Dark Accent 3" w:uiPriority="50"/>
+    <w:lsdException w:name="Grid Table 6 Colorful Accent 3" w:uiPriority="51"/>
+    <w:lsdException w:name="Grid Table 7 Colorful Accent 3" w:uiPriority="52"/>
+    <w:lsdException w:name="Grid Table 1 Light Accent 4" w:uiPriority="46"/>
+    <w:lsdException w:name="Grid Table 2 Accent 4" w:uiPriority="47"/>
+    <w:lsdException w:name="Grid Table 3 Accent 4" w:uiPriority="48"/>
+    <w:lsdException w:name="Grid Table 4 Accent 4" w:uiPriority="49"/>
+    <w:lsdException w:name="Grid Table 5 Dark Accent 4" w:uiPriority="50"/>
+    <w:lsdException w:name="Grid Table 6 Colorful Accent 4" w:uiPriority="51"/>
+    <w:lsdException w:name="Grid Table 7 Colorful Accent 4" w:uiPriority="52"/>
+    <w:lsdException w:name="Grid Table 1 Light Accent 5" w:uiPriority="46"/>
+    <w:lsdException w:name="Grid Table 2 Accent 5" w:uiPriority="47"/>
+    <w:lsdException w:name="Grid Table 3 Accent 5" w:uiPriority="48"/>
+    <w:lsdException w:name="Grid Table 4 Accent 5" w:uiPriority="49"/>
+    <w:lsdException w:name="Grid Table 5 Dark Accent 5" w:uiPriority="50"/>
+    <w:lsdException w:name="Grid Table 6 Colorful Accent 5" w:uiPriority="51"/>
+    <w:lsdException w:name="Grid Table 7 Colorful Accent 5" w:uiPriority="52"/>
+    <w:lsdException w:name="Grid Table 1 Light Accent 6" w:uiPriority="46"/>
+    <w:lsdException w:name="Grid Table 2 Accent 6" w:uiPriority="47"/>
+    <w:lsdException w:name="Grid Table 3 Accent 6" w:uiPriority="48"/>
+    <w:lsdException w:name="Grid Table 4 Accent 6" w:uiPriority="49"/>
+    <w:lsdException w:name="Grid Table 5 Dark Accent 6" w:uiPriority="50"/>
+    <w:lsdException w:name="Grid Table 6 Colorful Accent 6" w:uiPriority="51"/>
+    <w:lsdException w:name="Grid Table 7 Colorful Accent 6" w:uiPriority="52"/>
+    <w:lsdException w:name="List Table 1 Light" w:uiPriority="46"/>
+    <w:lsdException w:name="List Table 2" w:uiPriority="47"/>
+    <w:lsdException w:name="List Table 3" w:uiPriority="48"/>
+    <w:lsdException w:name="List Table 4" w:uiPriority="49"/>
+    <w:lsdException w:name="List Table 5 Dark" w:uiPriority="50"/>
+    <w:lsdException w:name="List Table 6 Colorful" w:uiPriority="51"/>
+    <w:lsdException w:name="List Table 7 Colorful" w:uiPriority="52"/>
+    <w:lsdException w:name="List Table 1 Light Accent 1" w:uiPriority="46"/>
+    <w:lsdException w:name="List Table 2 Accent 1" w:uiPriority="47"/>
+    <w:lsdException w:name="List Table 3 Accent 1" w:uiPriority="48"/>
+    <w:lsdException w:name="List Table 4 Accent 1" w:uiPriority="49"/>
+    <w:lsdException w:name="List Table 5 Dark Accent 1" w:uiPriority="50"/>
+    <w:lsdException w:name="List Table 6 Colorful Accent 1" w:uiPriority="51"/>
+    <w:lsdException w:name="List Table 7 Colorful Accent 1" w:uiPriority="52"/>
+    <w:lsdException w:name="List Table 1 Light Accent 2" w:uiPriority="46"/>
+    <w:lsdException w:name="List Table 2 Accent 2" w:uiPriority="47"/>
+    <w:lsdException w:name="List Table 3 Accent 2" w:uiPriority="48"/>
+    <w:lsdException w:name="List Table 4 Accent 2" w:uiPriority="49"/>
+    <w:lsdException w:name="List Table 5 Dark Accent 2" w:uiPriority="50"/>
+    <w:lsdException w:name="List Table 6 Colorful Accent 2" w:uiPriority="51"/>
+    <w:lsdException w:name="List Table 7 Colorful Accent 2" w:uiPriority="52"/>
+    <w:lsdException w:name="List Table 1 Light Accent 3" w:uiPriority="46"/>
+    <w:lsdException w:name="List Table 2 Accent 3" w:uiPriority="47"/>
+    <w:lsdException w:name="List Table 3 Accent 3" w:uiPriority="48"/>
+    <w:lsdException w:name="List Table 4 Accent 3" w:uiPriority="49"/>
+    <w:lsdException w:name="List Table 5 Dark Accent 3" w:uiPriority="50"/>
+    <w:lsdException w:name="List Table 6 Colorful Accent 3" w:uiPriority="51"/>
+    <w:lsdException w:name="List Table 7 Colorful Accent 3" w:uiPriority="52"/>
+    <w:lsdException w:name="List Table 1 Light Accent 4" w:uiPriority="46"/>
+    <w:lsdException w:name="List Table 2 Accent 4" w:uiPriority="47"/>
+    <w:lsdException w:name="List Table 3 Accent 4" w:uiPriority="48"/>
+    <w:lsdException w:name="List Table 4 Accent 4" w:uiPriority="49"/>
+    <w:lsdException w:name="List Table 5 Dark Accent 4" w:uiPriority="50"/>
+    <w:lsdException w:name="List Table 6 Colorful Accent 4" w:uiPriority="51"/>
+    <w:lsdException w:name="List Table 7 Colorful Accent 4" w:uiPriority="52"/>
+    <w:lsdException w:name="List Table 1 Light Accent 5" w:uiPriority="46"/>
+    <w:lsdException w:name="List Table 2 Accent 5" w:uiPriority="47"/>
+    <w:lsdException w:name="List Table 3 Accent 5" w:uiPriority="48"/>
+    <w:lsdException w:name="List Table 4 Accent 5" w:uiPriority="49"/>
+    <w:lsdException w:name="List Table 5 Dark Accent 5" w:uiPriority="50"/>
+    <w:lsdException w:name="List Table 6 Colorful Accent 5" w:uiPriority="51"/>
+    <w:lsdException w:name="List Table 7 Colorful Accent 5" w:uiPriority="52"/>
+    <w:lsdException w:name="List Table 1 Light Accent 6" w:uiPriority="46"/>
+    <w:lsdException w:name="List Table 2 Accent 6" w:uiPriority="47"/>
+    <w:lsdException w:name="List Table 3 Accent 6" w:uiPriority="48"/>
+    <w:lsdException w:name="List Table 4 Accent 6" w:uiPriority="49"/>
+    <w:lsdException w:name="List Table 5 Dark Accent 6" w:uiPriority="50"/>
+    <w:lsdException w:name="List Table 6 Colorful Accent 6" w:uiPriority="51"/>
+    <w:lsdException w:name="List Table 7 Colorful Accent 6" w:uiPriority="52"/>
   </w:latentStyles>
   <w:style w:type="paragraph" w:default="1" w:styleId="Normal">
     <w:name w:val="Normal"/>
@@ -2096,7 +4699,6 @@
     <w:uiPriority w:val="99"/>
     <w:semiHidden/>
     <w:unhideWhenUsed/>
-    <w:qFormat/>
     <w:tblPr>
       <w:tblInd w:w="0" w:type="dxa"/>
       <w:tblCellMar>

</xml_diff>